<commit_message>
progress on kant part
</commit_message>
<xml_diff>
--- a/ph3370/TermPaper.docx
+++ b/ph3370/TermPaper.docx
@@ -302,7 +302,39 @@
         </w:rPr>
         <w:lastRenderedPageBreak/>
         <w:tab/>
-        <w:t xml:space="preserve">Ethical analysis of net neutrality provides strong evidence in support of the principle. </w:t>
+        <w:t xml:space="preserve">Ethical analysis of net neutrality provides strong evidence in support </w:t>
+      </w:r>
+      <w:r>
+        <w:rPr>
+          <w:rFonts w:ascii="Times New Roman" w:hAnsi="Times New Roman" w:cs="Times New Roman"/>
+          <w:sz w:val="24"/>
+          <w:szCs w:val="24"/>
+        </w:rPr>
+        <w:t xml:space="preserve">maintaining </w:t>
+      </w:r>
+      <w:r>
+        <w:rPr>
+          <w:rFonts w:ascii="Times New Roman" w:hAnsi="Times New Roman" w:cs="Times New Roman"/>
+          <w:sz w:val="24"/>
+          <w:szCs w:val="24"/>
+        </w:rPr>
+        <w:t xml:space="preserve">the </w:t>
+      </w:r>
+      <w:r>
+        <w:rPr>
+          <w:rFonts w:ascii="Times New Roman" w:hAnsi="Times New Roman" w:cs="Times New Roman"/>
+          <w:sz w:val="24"/>
+          <w:szCs w:val="24"/>
+        </w:rPr>
+        <w:t>policy into the future</w:t>
+      </w:r>
+      <w:r>
+        <w:rPr>
+          <w:rFonts w:ascii="Times New Roman" w:hAnsi="Times New Roman" w:cs="Times New Roman"/>
+          <w:sz w:val="24"/>
+          <w:szCs w:val="24"/>
+        </w:rPr>
+        <w:t xml:space="preserve">. </w:t>
       </w:r>
       <w:r>
         <w:rPr>
@@ -342,7 +374,7 @@
           <w:sz w:val="24"/>
           <w:szCs w:val="24"/>
         </w:rPr>
-        <w:t>). In other words all data flowing through an Internet Service Provider’s (ISP’s) network is treated equally as if one packet of data was indistinguishable from any ot</w:t>
+        <w:t>). In other words all data flowing through an Internet Service Provider’s (ISPs) network is treated equally as if one packet of data was indistinguishable from any ot</w:t>
       </w:r>
       <w:r>
         <w:rPr>
@@ -390,7 +422,143 @@
           <w:sz w:val="24"/>
           <w:szCs w:val="24"/>
         </w:rPr>
-        <w:t xml:space="preserve"> expressed competing concerns. We evaluate the principle through the application of the ethical theories of Kantianism and Utilitarianism and find strong support that net neutrality should remain in place.</w:t>
+        <w:t xml:space="preserve"> expressed competing concerns. We evaluate the principle through the application of the ethical theories of Kantianism and Utilitarianism and find strong support </w:t>
+      </w:r>
+      <w:r>
+        <w:rPr>
+          <w:rFonts w:ascii="Times New Roman" w:hAnsi="Times New Roman" w:cs="Times New Roman"/>
+          <w:sz w:val="24"/>
+          <w:szCs w:val="24"/>
+        </w:rPr>
+        <w:t xml:space="preserve">under both frameworks </w:t>
+      </w:r>
+      <w:r>
+        <w:rPr>
+          <w:rFonts w:ascii="Times New Roman" w:hAnsi="Times New Roman" w:cs="Times New Roman"/>
+          <w:sz w:val="24"/>
+          <w:szCs w:val="24"/>
+        </w:rPr>
+        <w:t>that net neutrality should remain in place.</w:t>
+      </w:r>
+    </w:p>
+    <w:p>
+      <w:pPr>
+        <w:spacing w:line="480" w:lineRule="auto"/>
+        <w:rPr>
+          <w:rFonts w:ascii="Times New Roman" w:hAnsi="Times New Roman" w:cs="Times New Roman"/>
+          <w:sz w:val="24"/>
+          <w:szCs w:val="24"/>
+        </w:rPr>
+      </w:pPr>
+      <w:r>
+        <w:rPr>
+          <w:rFonts w:ascii="Times New Roman" w:hAnsi="Times New Roman" w:cs="Times New Roman"/>
+          <w:sz w:val="24"/>
+          <w:szCs w:val="24"/>
+        </w:rPr>
+        <w:tab/>
+        <w:t>We apply Kant’s formula of the Universal Law of Nature with four commonly accepted steps: “</w:t>
+      </w:r>
+      <w:r>
+        <w:rPr>
+          <w:rFonts w:ascii="Times New Roman" w:hAnsi="Times New Roman" w:cs="Times New Roman"/>
+          <w:sz w:val="24"/>
+          <w:szCs w:val="24"/>
+        </w:rPr>
+        <w:t>First, formulate a maxim that enshrines your reason for acting as you propose. Second, recast that maxim as a universal law of nature governing all rational agents, and so as holding that all must, by natural law, act as you yourself propose to act in these circumstances. Third, consider whether your maxim is even conceivable in a world governed by this law of nature. If it is, then, fourth, ask yourself whether you would, or could, rationally will to act on your maxim in such a world. If you could, then you</w:t>
+      </w:r>
+      <w:r>
+        <w:rPr>
+          <w:rFonts w:ascii="Times New Roman" w:hAnsi="Times New Roman" w:cs="Times New Roman"/>
+          <w:sz w:val="24"/>
+          <w:szCs w:val="24"/>
+        </w:rPr>
+        <w:t>r action is morally permissible” (“Kant’s Moral Philosophy” 13). We now attempt to formulate maxims related to net neutrality.</w:t>
+      </w:r>
+    </w:p>
+    <w:p>
+      <w:pPr>
+        <w:spacing w:line="480" w:lineRule="auto"/>
+        <w:rPr>
+          <w:rFonts w:ascii="Times New Roman" w:hAnsi="Times New Roman" w:cs="Times New Roman"/>
+          <w:sz w:val="24"/>
+          <w:szCs w:val="24"/>
+        </w:rPr>
+      </w:pPr>
+      <w:r>
+        <w:rPr>
+          <w:rFonts w:ascii="Times New Roman" w:hAnsi="Times New Roman" w:cs="Times New Roman"/>
+          <w:sz w:val="24"/>
+          <w:szCs w:val="24"/>
+        </w:rPr>
+        <w:tab/>
+      </w:r>
+      <w:r>
+        <w:rPr>
+          <w:rFonts w:ascii="Times New Roman" w:hAnsi="Times New Roman" w:cs="Times New Roman"/>
+          <w:sz w:val="24"/>
+          <w:szCs w:val="24"/>
+        </w:rPr>
+        <w:t xml:space="preserve">ISPs want to be able to restrict access to information by charging the maximum possible price for certain kinds of data. We cast this as the maxim that “access to information should be restricted.” </w:t>
+      </w:r>
+      <w:r>
+        <w:rPr>
+          <w:rFonts w:ascii="Times New Roman" w:hAnsi="Times New Roman" w:cs="Times New Roman"/>
+          <w:sz w:val="24"/>
+          <w:szCs w:val="24"/>
+        </w:rPr>
+        <w:t xml:space="preserve">Universalizing this maxim proposes that individuals, governments, and organizations reduce access to information of any kind they choose. Such a world is conceivable, resembling </w:t>
+      </w:r>
+      <w:r>
+        <w:rPr>
+          <w:rFonts w:ascii="Times New Roman" w:hAnsi="Times New Roman" w:cs="Times New Roman"/>
+          <w:sz w:val="24"/>
+          <w:szCs w:val="24"/>
+        </w:rPr>
+        <w:lastRenderedPageBreak/>
+        <w:t xml:space="preserve">modern day North Korea in which interpersonal communication is highly self-censored, and official sources of information are highly restricted and selective about what information is available. </w:t>
+      </w:r>
+      <w:r>
+        <w:rPr>
+          <w:rFonts w:ascii="Times New Roman" w:hAnsi="Times New Roman" w:cs="Times New Roman"/>
+          <w:sz w:val="24"/>
+          <w:szCs w:val="24"/>
+        </w:rPr>
+        <w:t xml:space="preserve">In such a world, </w:t>
+      </w:r>
+      <w:r>
+        <w:rPr>
+          <w:rFonts w:ascii="Times New Roman" w:hAnsi="Times New Roman" w:cs="Times New Roman"/>
+          <w:sz w:val="24"/>
+          <w:szCs w:val="24"/>
+        </w:rPr>
+        <w:t xml:space="preserve">we would not will ourselves to act on this maxim, indeed just the opposite. Very often in societies where information is restricted we see individuals working to overcome such restrictions through any means at their disposal: illicit publications, virtual private networks, </w:t>
+      </w:r>
+      <w:r>
+        <w:rPr>
+          <w:rFonts w:ascii="Times New Roman" w:hAnsi="Times New Roman" w:cs="Times New Roman"/>
+          <w:sz w:val="24"/>
+          <w:szCs w:val="24"/>
+        </w:rPr>
+        <w:t xml:space="preserve">word-of-mouth networks, etc. Since this maxim does not pass the fourth test, we conclude that acting on it is not morally permissible. </w:t>
+      </w:r>
+    </w:p>
+    <w:p>
+      <w:pPr>
+        <w:spacing w:line="480" w:lineRule="auto"/>
+        <w:rPr>
+          <w:rFonts w:ascii="Times New Roman" w:hAnsi="Times New Roman" w:cs="Times New Roman"/>
+          <w:sz w:val="24"/>
+          <w:szCs w:val="24"/>
+        </w:rPr>
+      </w:pPr>
+      <w:r>
+        <w:rPr>
+          <w:rFonts w:ascii="Times New Roman" w:hAnsi="Times New Roman" w:cs="Times New Roman"/>
+          <w:sz w:val="24"/>
+          <w:szCs w:val="24"/>
+        </w:rPr>
+        <w:tab/>
       </w:r>
       <w:bookmarkStart w:id="0" w:name="_GoBack"/>
       <w:bookmarkEnd w:id="0"/>
@@ -463,23 +631,7 @@
           <w:sz w:val="24"/>
           <w:szCs w:val="24"/>
         </w:rPr>
-        <w:t xml:space="preserve"> “</w:t>
-      </w:r>
-      <w:r>
-        <w:rPr>
-          <w:rFonts w:ascii="Times New Roman" w:hAnsi="Times New Roman" w:cs="Times New Roman"/>
-          <w:sz w:val="24"/>
-          <w:szCs w:val="24"/>
-        </w:rPr>
-        <w:t>The Open Internet</w:t>
-      </w:r>
-      <w:r>
-        <w:rPr>
-          <w:rFonts w:ascii="Times New Roman" w:hAnsi="Times New Roman" w:cs="Times New Roman"/>
-          <w:sz w:val="24"/>
-          <w:szCs w:val="24"/>
-        </w:rPr>
-        <w:t xml:space="preserve">.” The Federal Communications Commission, 26 Oct. 2017, </w:t>
+        <w:t xml:space="preserve"> “The Open Internet.” The Federal Communications Commission, 26 Oct. 2017, </w:t>
       </w:r>
     </w:p>
     <w:p>
@@ -499,6 +651,49 @@
           <w:szCs w:val="24"/>
         </w:rPr>
         <w:t>www.fcc.gov/consumers/guides/open-internet</w:t>
+      </w:r>
+      <w:r>
+        <w:rPr>
+          <w:rFonts w:ascii="Times New Roman" w:hAnsi="Times New Roman" w:cs="Times New Roman"/>
+          <w:sz w:val="24"/>
+          <w:szCs w:val="24"/>
+        </w:rPr>
+        <w:t>.</w:t>
+      </w:r>
+    </w:p>
+    <w:p>
+      <w:pPr>
+        <w:spacing w:after="0" w:line="480" w:lineRule="auto"/>
+        <w:rPr>
+          <w:rFonts w:ascii="Times New Roman" w:hAnsi="Times New Roman" w:cs="Times New Roman"/>
+          <w:sz w:val="24"/>
+          <w:szCs w:val="24"/>
+        </w:rPr>
+      </w:pPr>
+      <w:r>
+        <w:rPr>
+          <w:rFonts w:ascii="Times New Roman" w:hAnsi="Times New Roman" w:cs="Times New Roman"/>
+          <w:sz w:val="24"/>
+          <w:szCs w:val="24"/>
+        </w:rPr>
+        <w:t>"Kant's Moral Philosophy." </w:t>
+      </w:r>
+      <w:r>
+        <w:rPr>
+          <w:rStyle w:val="Emphasis"/>
+          <w:rFonts w:ascii="Times New Roman" w:hAnsi="Times New Roman" w:cs="Times New Roman"/>
+          <w:sz w:val="24"/>
+          <w:szCs w:val="24"/>
+        </w:rPr>
+        <w:t>The Stanford Encyclopedia of Philosophy</w:t>
+      </w:r>
+      <w:r>
+        <w:rPr>
+          <w:rFonts w:ascii="Times New Roman" w:hAnsi="Times New Roman" w:cs="Times New Roman"/>
+          <w:sz w:val="24"/>
+          <w:szCs w:val="24"/>
+        </w:rPr>
+        <w:t>, 26 Nov. 2017, https://plato.stanford.edu/entries/kant-moral/.</w:t>
       </w:r>
     </w:p>
     <w:p>
@@ -509,25 +704,10 @@
         <w:spacing w:after="0" w:line="480" w:lineRule="auto"/>
         <w:rPr>
           <w:rFonts w:ascii="Times New Roman" w:hAnsi="Times New Roman" w:cs="Times New Roman"/>
-          <w:i/>
-          <w:sz w:val="24"/>
-        </w:rPr>
-      </w:pPr>
-      <w:r>
-        <w:rPr>
-          <w:rFonts w:ascii="Times New Roman" w:hAnsi="Times New Roman" w:cs="Times New Roman"/>
-          <w:sz w:val="24"/>
-        </w:rPr>
-        <w:t xml:space="preserve">Baase, Sarah and Timothy M. Henry. </w:t>
-      </w:r>
-      <w:r>
-        <w:rPr>
-          <w:rFonts w:ascii="Times New Roman" w:hAnsi="Times New Roman" w:cs="Times New Roman"/>
-          <w:i/>
-          <w:sz w:val="24"/>
-        </w:rPr>
-        <w:t xml:space="preserve">A Gift of Fire: Social, Legal, and Ethical Issues for </w:t>
-      </w:r>
+          <w:sz w:val="24"/>
+          <w:szCs w:val="24"/>
+        </w:rPr>
+      </w:pPr>
     </w:p>
     <w:p>
       <w:pPr>
@@ -537,14 +717,47 @@
         <w:spacing w:after="0" w:line="480" w:lineRule="auto"/>
         <w:rPr>
           <w:rFonts w:ascii="Times New Roman" w:hAnsi="Times New Roman" w:cs="Times New Roman"/>
-          <w:sz w:val="24"/>
-        </w:rPr>
-      </w:pPr>
-      <w:r>
-        <w:rPr>
-          <w:rFonts w:ascii="Times New Roman" w:hAnsi="Times New Roman" w:cs="Times New Roman"/>
           <w:i/>
           <w:sz w:val="24"/>
+          <w:szCs w:val="24"/>
+        </w:rPr>
+      </w:pPr>
+      <w:r>
+        <w:rPr>
+          <w:rFonts w:ascii="Times New Roman" w:hAnsi="Times New Roman" w:cs="Times New Roman"/>
+          <w:sz w:val="24"/>
+          <w:szCs w:val="24"/>
+        </w:rPr>
+        <w:t xml:space="preserve">Baase, Sarah and Timothy M. Henry. </w:t>
+      </w:r>
+      <w:r>
+        <w:rPr>
+          <w:rFonts w:ascii="Times New Roman" w:hAnsi="Times New Roman" w:cs="Times New Roman"/>
+          <w:i/>
+          <w:sz w:val="24"/>
+          <w:szCs w:val="24"/>
+        </w:rPr>
+        <w:t xml:space="preserve">A Gift of Fire: Social, Legal, and Ethical Issues for </w:t>
+      </w:r>
+    </w:p>
+    <w:p>
+      <w:pPr>
+        <w:tabs>
+          <w:tab w:val="left" w:pos="720"/>
+        </w:tabs>
+        <w:spacing w:after="0" w:line="480" w:lineRule="auto"/>
+        <w:rPr>
+          <w:rFonts w:ascii="Times New Roman" w:hAnsi="Times New Roman" w:cs="Times New Roman"/>
+          <w:sz w:val="24"/>
+          <w:szCs w:val="24"/>
+        </w:rPr>
+      </w:pPr>
+      <w:r>
+        <w:rPr>
+          <w:rFonts w:ascii="Times New Roman" w:hAnsi="Times New Roman" w:cs="Times New Roman"/>
+          <w:i/>
+          <w:sz w:val="24"/>
+          <w:szCs w:val="24"/>
         </w:rPr>
         <w:tab/>
         <w:t>Computing Technology</w:t>
@@ -553,19 +766,10 @@
         <w:rPr>
           <w:rFonts w:ascii="Times New Roman" w:hAnsi="Times New Roman" w:cs="Times New Roman"/>
           <w:sz w:val="24"/>
+          <w:szCs w:val="24"/>
         </w:rPr>
         <w:t>. Fifth Edition, Pearson, 2017, New York.</w:t>
       </w:r>
-    </w:p>
-    <w:p>
-      <w:pPr>
-        <w:spacing w:after="0" w:line="480" w:lineRule="auto"/>
-        <w:rPr>
-          <w:rFonts w:ascii="Times New Roman" w:hAnsi="Times New Roman" w:cs="Times New Roman"/>
-          <w:sz w:val="24"/>
-          <w:szCs w:val="24"/>
-        </w:rPr>
-      </w:pPr>
     </w:p>
     <w:sectPr>
       <w:headerReference w:type="default" r:id="rId7"/>
@@ -667,7 +871,7 @@
           <w:rPr>
             <w:noProof/>
           </w:rPr>
-          <w:t>1</w:t>
+          <w:t>2</w:t>
         </w:r>
         <w:r>
           <w:rPr>
@@ -963,6 +1167,17 @@
       <w:u w:val="single"/>
     </w:rPr>
   </w:style>
+  <w:style w:type="character" w:styleId="Emphasis">
+    <w:name w:val="Emphasis"/>
+    <w:basedOn w:val="DefaultParagraphFont"/>
+    <w:uiPriority w:val="20"/>
+    <w:qFormat/>
+    <w:rsid w:val="001B1C7C"/>
+    <w:rPr>
+      <w:i/>
+      <w:iCs/>
+    </w:rPr>
+  </w:style>
 </w:styles>
 </file>
 
@@ -1243,476 +1458,18 @@
       <w:u w:val="single"/>
     </w:rPr>
   </w:style>
+  <w:style w:type="character" w:styleId="Emphasis">
+    <w:name w:val="Emphasis"/>
+    <w:basedOn w:val="DefaultParagraphFont"/>
+    <w:uiPriority w:val="20"/>
+    <w:qFormat/>
+    <w:rsid w:val="001B1C7C"/>
+    <w:rPr>
+      <w:i/>
+      <w:iCs/>
+    </w:rPr>
+  </w:style>
 </w:styles>
-</file>
-
-<file path=word/glossary/document.xml><?xml version="1.0" encoding="utf-8"?>
-<w:glossaryDocument xmlns:wpc="http://schemas.microsoft.com/office/word/2010/wordprocessingCanvas" xmlns:mc="http://schemas.openxmlformats.org/markup-compatibility/2006" xmlns:o="urn:schemas-microsoft-com:office:office" xmlns:r="http://schemas.openxmlformats.org/officeDocument/2006/relationships" xmlns:m="http://schemas.openxmlformats.org/officeDocument/2006/math" xmlns:v="urn:schemas-microsoft-com:vml" xmlns:wp14="http://schemas.microsoft.com/office/word/2010/wordprocessingDrawing" xmlns:wp="http://schemas.openxmlformats.org/drawingml/2006/wordprocessingDrawing" xmlns:w10="urn:schemas-microsoft-com:office:word" xmlns:w="http://schemas.openxmlformats.org/wordprocessingml/2006/main" xmlns:w14="http://schemas.microsoft.com/office/word/2010/wordml" xmlns:wpg="http://schemas.microsoft.com/office/word/2010/wordprocessingGroup" xmlns:wpi="http://schemas.microsoft.com/office/word/2010/wordprocessingInk" xmlns:wne="http://schemas.microsoft.com/office/word/2006/wordml" xmlns:wps="http://schemas.microsoft.com/office/word/2010/wordprocessingShape" mc:Ignorable="w14 wp14"/>
-</file>
-
-<file path=word/glossary/fontTable.xml><?xml version="1.0" encoding="utf-8"?>
-<w:fonts xmlns:mc="http://schemas.openxmlformats.org/markup-compatibility/2006" xmlns:r="http://schemas.openxmlformats.org/officeDocument/2006/relationships" xmlns:w="http://schemas.openxmlformats.org/wordprocessingml/2006/main" xmlns:w14="http://schemas.microsoft.com/office/word/2010/wordml" mc:Ignorable="w14">
-  <w:font w:name="Calibri">
-    <w:panose1 w:val="020F0502020204030204"/>
-    <w:charset w:val="00"/>
-    <w:family w:val="swiss"/>
-    <w:pitch w:val="variable"/>
-    <w:sig w:usb0="E00002FF" w:usb1="4000ACFF" w:usb2="00000001" w:usb3="00000000" w:csb0="0000019F" w:csb1="00000000"/>
-  </w:font>
-  <w:font w:name="Times New Roman">
-    <w:panose1 w:val="02020603050405020304"/>
-    <w:charset w:val="00"/>
-    <w:family w:val="roman"/>
-    <w:pitch w:val="variable"/>
-    <w:sig w:usb0="E0002AFF" w:usb1="C0007841" w:usb2="00000009" w:usb3="00000000" w:csb0="000001FF" w:csb1="00000000"/>
-  </w:font>
-  <w:font w:name="Tahoma">
-    <w:panose1 w:val="020B0604030504040204"/>
-    <w:charset w:val="00"/>
-    <w:family w:val="swiss"/>
-    <w:pitch w:val="variable"/>
-    <w:sig w:usb0="E1002EFF" w:usb1="C000605B" w:usb2="00000029" w:usb3="00000000" w:csb0="000101FF" w:csb1="00000000"/>
-  </w:font>
-  <w:font w:name="Cambria">
-    <w:panose1 w:val="02040503050406030204"/>
-    <w:charset w:val="00"/>
-    <w:family w:val="roman"/>
-    <w:pitch w:val="variable"/>
-    <w:sig w:usb0="E00002FF" w:usb1="400004FF" w:usb2="00000000" w:usb3="00000000" w:csb0="0000019F" w:csb1="00000000"/>
-  </w:font>
-</w:fonts>
-</file>
-
-<file path=word/glossary/settings.xml><?xml version="1.0" encoding="utf-8"?>
-<w:settings xmlns:mc="http://schemas.openxmlformats.org/markup-compatibility/2006" xmlns:o="urn:schemas-microsoft-com:office:office" xmlns:r="http://schemas.openxmlformats.org/officeDocument/2006/relationships" xmlns:m="http://schemas.openxmlformats.org/officeDocument/2006/math" xmlns:v="urn:schemas-microsoft-com:vml" xmlns:w10="urn:schemas-microsoft-com:office:word" xmlns:w="http://schemas.openxmlformats.org/wordprocessingml/2006/main" xmlns:w14="http://schemas.microsoft.com/office/word/2010/wordml" xmlns:sl="http://schemas.openxmlformats.org/schemaLibrary/2006/main" mc:Ignorable="w14">
-  <w:view w:val="normal"/>
-  <w:defaultTabStop w:val="720"/>
-  <w:characterSpacingControl w:val="doNotCompress"/>
-  <w:compat>
-    <w:useFELayout/>
-    <w:compatSetting w:name="compatibilityMode" w:uri="http://schemas.microsoft.com/office/word" w:val="14"/>
-    <w:compatSetting w:name="overrideTableStyleFontSizeAndJustification" w:uri="http://schemas.microsoft.com/office/word" w:val="1"/>
-    <w:compatSetting w:name="enableOpenTypeFeatures" w:uri="http://schemas.microsoft.com/office/word" w:val="1"/>
-    <w:compatSetting w:name="doNotFlipMirrorIndents" w:uri="http://schemas.microsoft.com/office/word" w:val="1"/>
-  </w:compat>
-  <w:rsids>
-    <w:rsidRoot w:val="006270FB"/>
-    <w:rsid w:val="006270FB"/>
-    <w:rsid w:val="00E54C5D"/>
-  </w:rsids>
-  <m:mathPr>
-    <m:mathFont m:val="Cambria Math"/>
-    <m:brkBin m:val="before"/>
-    <m:brkBinSub m:val="--"/>
-    <m:smallFrac m:val="0"/>
-    <m:dispDef/>
-    <m:lMargin m:val="0"/>
-    <m:rMargin m:val="0"/>
-    <m:defJc m:val="centerGroup"/>
-    <m:wrapIndent m:val="1440"/>
-    <m:intLim m:val="subSup"/>
-    <m:naryLim m:val="undOvr"/>
-  </m:mathPr>
-  <w:themeFontLang w:val="en-US"/>
-  <w:clrSchemeMapping w:bg1="light1" w:t1="dark1" w:bg2="light2" w:t2="dark2" w:accent1="accent1" w:accent2="accent2" w:accent3="accent3" w:accent4="accent4" w:accent5="accent5" w:accent6="accent6" w:hyperlink="hyperlink" w:followedHyperlink="followedHyperlink"/>
-  <w:decimalSymbol w:val="."/>
-  <w:listSeparator w:val=","/>
-</w:settings>
-</file>
-
-<file path=word/glossary/styles.xml><?xml version="1.0" encoding="utf-8"?>
-<w:styles xmlns:mc="http://schemas.openxmlformats.org/markup-compatibility/2006" xmlns:r="http://schemas.openxmlformats.org/officeDocument/2006/relationships" xmlns:w="http://schemas.openxmlformats.org/wordprocessingml/2006/main" xmlns:w14="http://schemas.microsoft.com/office/word/2010/wordml" mc:Ignorable="w14">
-  <w:docDefaults>
-    <w:rPrDefault>
-      <w:rPr>
-        <w:rFonts w:asciiTheme="minorHAnsi" w:eastAsiaTheme="minorEastAsia" w:hAnsiTheme="minorHAnsi" w:cstheme="minorBidi"/>
-        <w:sz w:val="22"/>
-        <w:szCs w:val="22"/>
-        <w:lang w:val="en-US" w:eastAsia="en-US" w:bidi="ar-SA"/>
-      </w:rPr>
-    </w:rPrDefault>
-    <w:pPrDefault>
-      <w:pPr>
-        <w:spacing w:after="200" w:line="276" w:lineRule="auto"/>
-      </w:pPr>
-    </w:pPrDefault>
-  </w:docDefaults>
-  <w:latentStyles w:defLockedState="0" w:defUIPriority="99" w:defSemiHidden="1" w:defUnhideWhenUsed="1" w:defQFormat="0" w:count="267">
-    <w:lsdException w:name="Normal" w:semiHidden="0" w:uiPriority="0" w:unhideWhenUsed="0" w:qFormat="1"/>
-    <w:lsdException w:name="heading 1" w:semiHidden="0" w:uiPriority="9" w:unhideWhenUsed="0" w:qFormat="1"/>
-    <w:lsdException w:name="heading 2" w:uiPriority="9" w:qFormat="1"/>
-    <w:lsdException w:name="heading 3" w:uiPriority="9" w:qFormat="1"/>
-    <w:lsdException w:name="heading 4" w:uiPriority="9" w:qFormat="1"/>
-    <w:lsdException w:name="heading 5" w:uiPriority="9" w:qFormat="1"/>
-    <w:lsdException w:name="heading 6" w:uiPriority="9" w:qFormat="1"/>
-    <w:lsdException w:name="heading 7" w:uiPriority="9" w:qFormat="1"/>
-    <w:lsdException w:name="heading 8" w:uiPriority="9" w:qFormat="1"/>
-    <w:lsdException w:name="heading 9" w:uiPriority="9" w:qFormat="1"/>
-    <w:lsdException w:name="toc 1" w:uiPriority="39"/>
-    <w:lsdException w:name="toc 2" w:uiPriority="39"/>
-    <w:lsdException w:name="toc 3" w:uiPriority="39"/>
-    <w:lsdException w:name="toc 4" w:uiPriority="39"/>
-    <w:lsdException w:name="toc 5" w:uiPriority="39"/>
-    <w:lsdException w:name="toc 6" w:uiPriority="39"/>
-    <w:lsdException w:name="toc 7" w:uiPriority="39"/>
-    <w:lsdException w:name="toc 8" w:uiPriority="39"/>
-    <w:lsdException w:name="toc 9" w:uiPriority="39"/>
-    <w:lsdException w:name="caption" w:uiPriority="35" w:qFormat="1"/>
-    <w:lsdException w:name="Title" w:semiHidden="0" w:uiPriority="10" w:unhideWhenUsed="0" w:qFormat="1"/>
-    <w:lsdException w:name="Default Paragraph Font" w:uiPriority="1"/>
-    <w:lsdException w:name="Subtitle" w:semiHidden="0" w:uiPriority="11" w:unhideWhenUsed="0" w:qFormat="1"/>
-    <w:lsdException w:name="Strong" w:semiHidden="0" w:uiPriority="22" w:unhideWhenUsed="0" w:qFormat="1"/>
-    <w:lsdException w:name="Emphasis" w:semiHidden="0" w:uiPriority="20" w:unhideWhenUsed="0" w:qFormat="1"/>
-    <w:lsdException w:name="Table Grid" w:semiHidden="0" w:uiPriority="59" w:unhideWhenUsed="0"/>
-    <w:lsdException w:name="Placeholder Text" w:unhideWhenUsed="0"/>
-    <w:lsdException w:name="No Spacing" w:semiHidden="0" w:uiPriority="1" w:unhideWhenUsed="0" w:qFormat="1"/>
-    <w:lsdException w:name="Light Shading" w:semiHidden="0" w:uiPriority="60" w:unhideWhenUsed="0"/>
-    <w:lsdException w:name="Light List" w:semiHidden="0" w:uiPriority="61" w:unhideWhenUsed="0"/>
-    <w:lsdException w:name="Light Grid" w:semiHidden="0" w:uiPriority="62" w:unhideWhenUsed="0"/>
-    <w:lsdException w:name="Medium Shading 1" w:semiHidden="0" w:uiPriority="63" w:unhideWhenUsed="0"/>
-    <w:lsdException w:name="Medium Shading 2" w:semiHidden="0" w:uiPriority="64" w:unhideWhenUsed="0"/>
-    <w:lsdException w:name="Medium List 1" w:semiHidden="0" w:uiPriority="65" w:unhideWhenUsed="0"/>
-    <w:lsdException w:name="Medium List 2" w:semiHidden="0" w:uiPriority="66" w:unhideWhenUsed="0"/>
-    <w:lsdException w:name="Medium Grid 1" w:semiHidden="0" w:uiPriority="67" w:unhideWhenUsed="0"/>
-    <w:lsdException w:name="Medium Grid 2" w:semiHidden="0" w:uiPriority="68" w:unhideWhenUsed="0"/>
-    <w:lsdException w:name="Medium Grid 3" w:semiHidden="0" w:uiPriority="69" w:unhideWhenUsed="0"/>
-    <w:lsdException w:name="Dark List" w:semiHidden="0" w:uiPriority="70" w:unhideWhenUsed="0"/>
-    <w:lsdException w:name="Colorful Shading" w:semiHidden="0" w:uiPriority="71" w:unhideWhenUsed="0"/>
-    <w:lsdException w:name="Colorful List" w:semiHidden="0" w:uiPriority="72" w:unhideWhenUsed="0"/>
-    <w:lsdException w:name="Colorful Grid" w:semiHidden="0" w:uiPriority="73" w:unhideWhenUsed="0"/>
-    <w:lsdException w:name="Light Shading Accent 1" w:semiHidden="0" w:uiPriority="60" w:unhideWhenUsed="0"/>
-    <w:lsdException w:name="Light List Accent 1" w:semiHidden="0" w:uiPriority="61" w:unhideWhenUsed="0"/>
-    <w:lsdException w:name="Light Grid Accent 1" w:semiHidden="0" w:uiPriority="62" w:unhideWhenUsed="0"/>
-    <w:lsdException w:name="Medium Shading 1 Accent 1" w:semiHidden="0" w:uiPriority="63" w:unhideWhenUsed="0"/>
-    <w:lsdException w:name="Medium Shading 2 Accent 1" w:semiHidden="0" w:uiPriority="64" w:unhideWhenUsed="0"/>
-    <w:lsdException w:name="Medium List 1 Accent 1" w:semiHidden="0" w:uiPriority="65" w:unhideWhenUsed="0"/>
-    <w:lsdException w:name="Revision" w:unhideWhenUsed="0"/>
-    <w:lsdException w:name="List Paragraph" w:semiHidden="0" w:uiPriority="34" w:unhideWhenUsed="0" w:qFormat="1"/>
-    <w:lsdException w:name="Quote" w:semiHidden="0" w:uiPriority="29" w:unhideWhenUsed="0" w:qFormat="1"/>
-    <w:lsdException w:name="Intense Quote" w:semiHidden="0" w:uiPriority="30" w:unhideWhenUsed="0" w:qFormat="1"/>
-    <w:lsdException w:name="Medium List 2 Accent 1" w:semiHidden="0" w:uiPriority="66" w:unhideWhenUsed="0"/>
-    <w:lsdException w:name="Medium Grid 1 Accent 1" w:semiHidden="0" w:uiPriority="67" w:unhideWhenUsed="0"/>
-    <w:lsdException w:name="Medium Grid 2 Accent 1" w:semiHidden="0" w:uiPriority="68" w:unhideWhenUsed="0"/>
-    <w:lsdException w:name="Medium Grid 3 Accent 1" w:semiHidden="0" w:uiPriority="69" w:unhideWhenUsed="0"/>
-    <w:lsdException w:name="Dark List Accent 1" w:semiHidden="0" w:uiPriority="70" w:unhideWhenUsed="0"/>
-    <w:lsdException w:name="Colorful Shading Accent 1" w:semiHidden="0" w:uiPriority="71" w:unhideWhenUsed="0"/>
-    <w:lsdException w:name="Colorful List Accent 1" w:semiHidden="0" w:uiPriority="72" w:unhideWhenUsed="0"/>
-    <w:lsdException w:name="Colorful Grid Accent 1" w:semiHidden="0" w:uiPriority="73" w:unhideWhenUsed="0"/>
-    <w:lsdException w:name="Light Shading Accent 2" w:semiHidden="0" w:uiPriority="60" w:unhideWhenUsed="0"/>
-    <w:lsdException w:name="Light List Accent 2" w:semiHidden="0" w:uiPriority="61" w:unhideWhenUsed="0"/>
-    <w:lsdException w:name="Light Grid Accent 2" w:semiHidden="0" w:uiPriority="62" w:unhideWhenUsed="0"/>
-    <w:lsdException w:name="Medium Shading 1 Accent 2" w:semiHidden="0" w:uiPriority="63" w:unhideWhenUsed="0"/>
-    <w:lsdException w:name="Medium Shading 2 Accent 2" w:semiHidden="0" w:uiPriority="64" w:unhideWhenUsed="0"/>
-    <w:lsdException w:name="Medium List 1 Accent 2" w:semiHidden="0" w:uiPriority="65" w:unhideWhenUsed="0"/>
-    <w:lsdException w:name="Medium List 2 Accent 2" w:semiHidden="0" w:uiPriority="66" w:unhideWhenUsed="0"/>
-    <w:lsdException w:name="Medium Grid 1 Accent 2" w:semiHidden="0" w:uiPriority="67" w:unhideWhenUsed="0"/>
-    <w:lsdException w:name="Medium Grid 2 Accent 2" w:semiHidden="0" w:uiPriority="68" w:unhideWhenUsed="0"/>
-    <w:lsdException w:name="Medium Grid 3 Accent 2" w:semiHidden="0" w:uiPriority="69" w:unhideWhenUsed="0"/>
-    <w:lsdException w:name="Dark List Accent 2" w:semiHidden="0" w:uiPriority="70" w:unhideWhenUsed="0"/>
-    <w:lsdException w:name="Colorful Shading Accent 2" w:semiHidden="0" w:uiPriority="71" w:unhideWhenUsed="0"/>
-    <w:lsdException w:name="Colorful List Accent 2" w:semiHidden="0" w:uiPriority="72" w:unhideWhenUsed="0"/>
-    <w:lsdException w:name="Colorful Grid Accent 2" w:semiHidden="0" w:uiPriority="73" w:unhideWhenUsed="0"/>
-    <w:lsdException w:name="Light Shading Accent 3" w:semiHidden="0" w:uiPriority="60" w:unhideWhenUsed="0"/>
-    <w:lsdException w:name="Light List Accent 3" w:semiHidden="0" w:uiPriority="61" w:unhideWhenUsed="0"/>
-    <w:lsdException w:name="Light Grid Accent 3" w:semiHidden="0" w:uiPriority="62" w:unhideWhenUsed="0"/>
-    <w:lsdException w:name="Medium Shading 1 Accent 3" w:semiHidden="0" w:uiPriority="63" w:unhideWhenUsed="0"/>
-    <w:lsdException w:name="Medium Shading 2 Accent 3" w:semiHidden="0" w:uiPriority="64" w:unhideWhenUsed="0"/>
-    <w:lsdException w:name="Medium List 1 Accent 3" w:semiHidden="0" w:uiPriority="65" w:unhideWhenUsed="0"/>
-    <w:lsdException w:name="Medium List 2 Accent 3" w:semiHidden="0" w:uiPriority="66" w:unhideWhenUsed="0"/>
-    <w:lsdException w:name="Medium Grid 1 Accent 3" w:semiHidden="0" w:uiPriority="67" w:unhideWhenUsed="0"/>
-    <w:lsdException w:name="Medium Grid 2 Accent 3" w:semiHidden="0" w:uiPriority="68" w:unhideWhenUsed="0"/>
-    <w:lsdException w:name="Medium Grid 3 Accent 3" w:semiHidden="0" w:uiPriority="69" w:unhideWhenUsed="0"/>
-    <w:lsdException w:name="Dark List Accent 3" w:semiHidden="0" w:uiPriority="70" w:unhideWhenUsed="0"/>
-    <w:lsdException w:name="Colorful Shading Accent 3" w:semiHidden="0" w:uiPriority="71" w:unhideWhenUsed="0"/>
-    <w:lsdException w:name="Colorful List Accent 3" w:semiHidden="0" w:uiPriority="72" w:unhideWhenUsed="0"/>
-    <w:lsdException w:name="Colorful Grid Accent 3" w:semiHidden="0" w:uiPriority="73" w:unhideWhenUsed="0"/>
-    <w:lsdException w:name="Light Shading Accent 4" w:semiHidden="0" w:uiPriority="60" w:unhideWhenUsed="0"/>
-    <w:lsdException w:name="Light List Accent 4" w:semiHidden="0" w:uiPriority="61" w:unhideWhenUsed="0"/>
-    <w:lsdException w:name="Light Grid Accent 4" w:semiHidden="0" w:uiPriority="62" w:unhideWhenUsed="0"/>
-    <w:lsdException w:name="Medium Shading 1 Accent 4" w:semiHidden="0" w:uiPriority="63" w:unhideWhenUsed="0"/>
-    <w:lsdException w:name="Medium Shading 2 Accent 4" w:semiHidden="0" w:uiPriority="64" w:unhideWhenUsed="0"/>
-    <w:lsdException w:name="Medium List 1 Accent 4" w:semiHidden="0" w:uiPriority="65" w:unhideWhenUsed="0"/>
-    <w:lsdException w:name="Medium List 2 Accent 4" w:semiHidden="0" w:uiPriority="66" w:unhideWhenUsed="0"/>
-    <w:lsdException w:name="Medium Grid 1 Accent 4" w:semiHidden="0" w:uiPriority="67" w:unhideWhenUsed="0"/>
-    <w:lsdException w:name="Medium Grid 2 Accent 4" w:semiHidden="0" w:uiPriority="68" w:unhideWhenUsed="0"/>
-    <w:lsdException w:name="Medium Grid 3 Accent 4" w:semiHidden="0" w:uiPriority="69" w:unhideWhenUsed="0"/>
-    <w:lsdException w:name="Dark List Accent 4" w:semiHidden="0" w:uiPriority="70" w:unhideWhenUsed="0"/>
-    <w:lsdException w:name="Colorful Shading Accent 4" w:semiHidden="0" w:uiPriority="71" w:unhideWhenUsed="0"/>
-    <w:lsdException w:name="Colorful List Accent 4" w:semiHidden="0" w:uiPriority="72" w:unhideWhenUsed="0"/>
-    <w:lsdException w:name="Colorful Grid Accent 4" w:semiHidden="0" w:uiPriority="73" w:unhideWhenUsed="0"/>
-    <w:lsdException w:name="Light Shading Accent 5" w:semiHidden="0" w:uiPriority="60" w:unhideWhenUsed="0"/>
-    <w:lsdException w:name="Light List Accent 5" w:semiHidden="0" w:uiPriority="61" w:unhideWhenUsed="0"/>
-    <w:lsdException w:name="Light Grid Accent 5" w:semiHidden="0" w:uiPriority="62" w:unhideWhenUsed="0"/>
-    <w:lsdException w:name="Medium Shading 1 Accent 5" w:semiHidden="0" w:uiPriority="63" w:unhideWhenUsed="0"/>
-    <w:lsdException w:name="Medium Shading 2 Accent 5" w:semiHidden="0" w:uiPriority="64" w:unhideWhenUsed="0"/>
-    <w:lsdException w:name="Medium List 1 Accent 5" w:semiHidden="0" w:uiPriority="65" w:unhideWhenUsed="0"/>
-    <w:lsdException w:name="Medium List 2 Accent 5" w:semiHidden="0" w:uiPriority="66" w:unhideWhenUsed="0"/>
-    <w:lsdException w:name="Medium Grid 1 Accent 5" w:semiHidden="0" w:uiPriority="67" w:unhideWhenUsed="0"/>
-    <w:lsdException w:name="Medium Grid 2 Accent 5" w:semiHidden="0" w:uiPriority="68" w:unhideWhenUsed="0"/>
-    <w:lsdException w:name="Medium Grid 3 Accent 5" w:semiHidden="0" w:uiPriority="69" w:unhideWhenUsed="0"/>
-    <w:lsdException w:name="Dark List Accent 5" w:semiHidden="0" w:uiPriority="70" w:unhideWhenUsed="0"/>
-    <w:lsdException w:name="Colorful Shading Accent 5" w:semiHidden="0" w:uiPriority="71" w:unhideWhenUsed="0"/>
-    <w:lsdException w:name="Colorful List Accent 5" w:semiHidden="0" w:uiPriority="72" w:unhideWhenUsed="0"/>
-    <w:lsdException w:name="Colorful Grid Accent 5" w:semiHidden="0" w:uiPriority="73" w:unhideWhenUsed="0"/>
-    <w:lsdException w:name="Light Shading Accent 6" w:semiHidden="0" w:uiPriority="60" w:unhideWhenUsed="0"/>
-    <w:lsdException w:name="Light List Accent 6" w:semiHidden="0" w:uiPriority="61" w:unhideWhenUsed="0"/>
-    <w:lsdException w:name="Light Grid Accent 6" w:semiHidden="0" w:uiPriority="62" w:unhideWhenUsed="0"/>
-    <w:lsdException w:name="Medium Shading 1 Accent 6" w:semiHidden="0" w:uiPriority="63" w:unhideWhenUsed="0"/>
-    <w:lsdException w:name="Medium Shading 2 Accent 6" w:semiHidden="0" w:uiPriority="64" w:unhideWhenUsed="0"/>
-    <w:lsdException w:name="Medium List 1 Accent 6" w:semiHidden="0" w:uiPriority="65" w:unhideWhenUsed="0"/>
-    <w:lsdException w:name="Medium List 2 Accent 6" w:semiHidden="0" w:uiPriority="66" w:unhideWhenUsed="0"/>
-    <w:lsdException w:name="Medium Grid 1 Accent 6" w:semiHidden="0" w:uiPriority="67" w:unhideWhenUsed="0"/>
-    <w:lsdException w:name="Medium Grid 2 Accent 6" w:semiHidden="0" w:uiPriority="68" w:unhideWhenUsed="0"/>
-    <w:lsdException w:name="Medium Grid 3 Accent 6" w:semiHidden="0" w:uiPriority="69" w:unhideWhenUsed="0"/>
-    <w:lsdException w:name="Dark List Accent 6" w:semiHidden="0" w:uiPriority="70" w:unhideWhenUsed="0"/>
-    <w:lsdException w:name="Colorful Shading Accent 6" w:semiHidden="0" w:uiPriority="71" w:unhideWhenUsed="0"/>
-    <w:lsdException w:name="Colorful List Accent 6" w:semiHidden="0" w:uiPriority="72" w:unhideWhenUsed="0"/>
-    <w:lsdException w:name="Colorful Grid Accent 6" w:semiHidden="0" w:uiPriority="73" w:unhideWhenUsed="0"/>
-    <w:lsdException w:name="Subtle Emphasis" w:semiHidden="0" w:uiPriority="19" w:unhideWhenUsed="0" w:qFormat="1"/>
-    <w:lsdException w:name="Intense Emphasis" w:semiHidden="0" w:uiPriority="21" w:unhideWhenUsed="0" w:qFormat="1"/>
-    <w:lsdException w:name="Subtle Reference" w:semiHidden="0" w:uiPriority="31" w:unhideWhenUsed="0" w:qFormat="1"/>
-    <w:lsdException w:name="Intense Reference" w:semiHidden="0" w:uiPriority="32" w:unhideWhenUsed="0" w:qFormat="1"/>
-    <w:lsdException w:name="Book Title" w:semiHidden="0" w:uiPriority="33" w:unhideWhenUsed="0" w:qFormat="1"/>
-    <w:lsdException w:name="Bibliography" w:uiPriority="37"/>
-    <w:lsdException w:name="TOC Heading" w:uiPriority="39" w:qFormat="1"/>
-  </w:latentStyles>
-  <w:style w:type="paragraph" w:default="1" w:styleId="Normal">
-    <w:name w:val="Normal"/>
-    <w:qFormat/>
-  </w:style>
-  <w:style w:type="character" w:default="1" w:styleId="DefaultParagraphFont">
-    <w:name w:val="Default Paragraph Font"/>
-    <w:uiPriority w:val="1"/>
-    <w:semiHidden/>
-    <w:unhideWhenUsed/>
-  </w:style>
-  <w:style w:type="table" w:default="1" w:styleId="TableNormal">
-    <w:name w:val="Normal Table"/>
-    <w:uiPriority w:val="99"/>
-    <w:semiHidden/>
-    <w:unhideWhenUsed/>
-    <w:tblPr>
-      <w:tblInd w:w="0" w:type="dxa"/>
-      <w:tblCellMar>
-        <w:top w:w="0" w:type="dxa"/>
-        <w:left w:w="108" w:type="dxa"/>
-        <w:bottom w:w="0" w:type="dxa"/>
-        <w:right w:w="108" w:type="dxa"/>
-      </w:tblCellMar>
-    </w:tblPr>
-  </w:style>
-  <w:style w:type="numbering" w:default="1" w:styleId="NoList">
-    <w:name w:val="No List"/>
-    <w:uiPriority w:val="99"/>
-    <w:semiHidden/>
-    <w:unhideWhenUsed/>
-  </w:style>
-  <w:style w:type="paragraph" w:customStyle="1" w:styleId="5FA5F6BF70604B129705719C0122CF43">
-    <w:name w:val="5FA5F6BF70604B129705719C0122CF43"/>
-    <w:rsid w:val="006270FB"/>
-  </w:style>
-</w:styles>
-</file>
-
-<file path=word/glossary/stylesWithEffects.xml><?xml version="1.0" encoding="utf-8"?>
-<w:styles xmlns:wpc="http://schemas.microsoft.com/office/word/2010/wordprocessingCanvas" xmlns:mc="http://schemas.openxmlformats.org/markup-compatibility/2006" xmlns:o="urn:schemas-microsoft-com:office:office" xmlns:r="http://schemas.openxmlformats.org/officeDocument/2006/relationships" xmlns:m="http://schemas.openxmlformats.org/officeDocument/2006/math" xmlns:v="urn:schemas-microsoft-com:vml" xmlns:wp14="http://schemas.microsoft.com/office/word/2010/wordprocessingDrawing" xmlns:wp="http://schemas.openxmlformats.org/drawingml/2006/wordprocessingDrawing" xmlns:w10="urn:schemas-microsoft-com:office:word" xmlns:w="http://schemas.openxmlformats.org/wordprocessingml/2006/main" xmlns:w14="http://schemas.microsoft.com/office/word/2010/wordml" xmlns:wpg="http://schemas.microsoft.com/office/word/2010/wordprocessingGroup" xmlns:wpi="http://schemas.microsoft.com/office/word/2010/wordprocessingInk" xmlns:wne="http://schemas.microsoft.com/office/word/2006/wordml" xmlns:wps="http://schemas.microsoft.com/office/word/2010/wordprocessingShape" mc:Ignorable="w14 wp14">
-  <w:docDefaults>
-    <w:rPrDefault>
-      <w:rPr>
-        <w:rFonts w:asciiTheme="minorHAnsi" w:eastAsiaTheme="minorEastAsia" w:hAnsiTheme="minorHAnsi" w:cstheme="minorBidi"/>
-        <w:sz w:val="22"/>
-        <w:szCs w:val="22"/>
-        <w:lang w:val="en-US" w:eastAsia="en-US" w:bidi="ar-SA"/>
-      </w:rPr>
-    </w:rPrDefault>
-    <w:pPrDefault>
-      <w:pPr>
-        <w:spacing w:after="200" w:line="276" w:lineRule="auto"/>
-      </w:pPr>
-    </w:pPrDefault>
-  </w:docDefaults>
-  <w:latentStyles w:defLockedState="0" w:defUIPriority="99" w:defSemiHidden="1" w:defUnhideWhenUsed="1" w:defQFormat="0" w:count="267">
-    <w:lsdException w:name="Normal" w:semiHidden="0" w:uiPriority="0" w:unhideWhenUsed="0" w:qFormat="1"/>
-    <w:lsdException w:name="heading 1" w:semiHidden="0" w:uiPriority="9" w:unhideWhenUsed="0" w:qFormat="1"/>
-    <w:lsdException w:name="heading 2" w:uiPriority="9" w:qFormat="1"/>
-    <w:lsdException w:name="heading 3" w:uiPriority="9" w:qFormat="1"/>
-    <w:lsdException w:name="heading 4" w:uiPriority="9" w:qFormat="1"/>
-    <w:lsdException w:name="heading 5" w:uiPriority="9" w:qFormat="1"/>
-    <w:lsdException w:name="heading 6" w:uiPriority="9" w:qFormat="1"/>
-    <w:lsdException w:name="heading 7" w:uiPriority="9" w:qFormat="1"/>
-    <w:lsdException w:name="heading 8" w:uiPriority="9" w:qFormat="1"/>
-    <w:lsdException w:name="heading 9" w:uiPriority="9" w:qFormat="1"/>
-    <w:lsdException w:name="toc 1" w:uiPriority="39"/>
-    <w:lsdException w:name="toc 2" w:uiPriority="39"/>
-    <w:lsdException w:name="toc 3" w:uiPriority="39"/>
-    <w:lsdException w:name="toc 4" w:uiPriority="39"/>
-    <w:lsdException w:name="toc 5" w:uiPriority="39"/>
-    <w:lsdException w:name="toc 6" w:uiPriority="39"/>
-    <w:lsdException w:name="toc 7" w:uiPriority="39"/>
-    <w:lsdException w:name="toc 8" w:uiPriority="39"/>
-    <w:lsdException w:name="toc 9" w:uiPriority="39"/>
-    <w:lsdException w:name="caption" w:uiPriority="35" w:qFormat="1"/>
-    <w:lsdException w:name="Title" w:semiHidden="0" w:uiPriority="10" w:unhideWhenUsed="0" w:qFormat="1"/>
-    <w:lsdException w:name="Default Paragraph Font" w:uiPriority="1"/>
-    <w:lsdException w:name="Subtitle" w:semiHidden="0" w:uiPriority="11" w:unhideWhenUsed="0" w:qFormat="1"/>
-    <w:lsdException w:name="Strong" w:semiHidden="0" w:uiPriority="22" w:unhideWhenUsed="0" w:qFormat="1"/>
-    <w:lsdException w:name="Emphasis" w:semiHidden="0" w:uiPriority="20" w:unhideWhenUsed="0" w:qFormat="1"/>
-    <w:lsdException w:name="Table Grid" w:semiHidden="0" w:uiPriority="59" w:unhideWhenUsed="0"/>
-    <w:lsdException w:name="Placeholder Text" w:unhideWhenUsed="0"/>
-    <w:lsdException w:name="No Spacing" w:semiHidden="0" w:uiPriority="1" w:unhideWhenUsed="0" w:qFormat="1"/>
-    <w:lsdException w:name="Light Shading" w:semiHidden="0" w:uiPriority="60" w:unhideWhenUsed="0"/>
-    <w:lsdException w:name="Light List" w:semiHidden="0" w:uiPriority="61" w:unhideWhenUsed="0"/>
-    <w:lsdException w:name="Light Grid" w:semiHidden="0" w:uiPriority="62" w:unhideWhenUsed="0"/>
-    <w:lsdException w:name="Medium Shading 1" w:semiHidden="0" w:uiPriority="63" w:unhideWhenUsed="0"/>
-    <w:lsdException w:name="Medium Shading 2" w:semiHidden="0" w:uiPriority="64" w:unhideWhenUsed="0"/>
-    <w:lsdException w:name="Medium List 1" w:semiHidden="0" w:uiPriority="65" w:unhideWhenUsed="0"/>
-    <w:lsdException w:name="Medium List 2" w:semiHidden="0" w:uiPriority="66" w:unhideWhenUsed="0"/>
-    <w:lsdException w:name="Medium Grid 1" w:semiHidden="0" w:uiPriority="67" w:unhideWhenUsed="0"/>
-    <w:lsdException w:name="Medium Grid 2" w:semiHidden="0" w:uiPriority="68" w:unhideWhenUsed="0"/>
-    <w:lsdException w:name="Medium Grid 3" w:semiHidden="0" w:uiPriority="69" w:unhideWhenUsed="0"/>
-    <w:lsdException w:name="Dark List" w:semiHidden="0" w:uiPriority="70" w:unhideWhenUsed="0"/>
-    <w:lsdException w:name="Colorful Shading" w:semiHidden="0" w:uiPriority="71" w:unhideWhenUsed="0"/>
-    <w:lsdException w:name="Colorful List" w:semiHidden="0" w:uiPriority="72" w:unhideWhenUsed="0"/>
-    <w:lsdException w:name="Colorful Grid" w:semiHidden="0" w:uiPriority="73" w:unhideWhenUsed="0"/>
-    <w:lsdException w:name="Light Shading Accent 1" w:semiHidden="0" w:uiPriority="60" w:unhideWhenUsed="0"/>
-    <w:lsdException w:name="Light List Accent 1" w:semiHidden="0" w:uiPriority="61" w:unhideWhenUsed="0"/>
-    <w:lsdException w:name="Light Grid Accent 1" w:semiHidden="0" w:uiPriority="62" w:unhideWhenUsed="0"/>
-    <w:lsdException w:name="Medium Shading 1 Accent 1" w:semiHidden="0" w:uiPriority="63" w:unhideWhenUsed="0"/>
-    <w:lsdException w:name="Medium Shading 2 Accent 1" w:semiHidden="0" w:uiPriority="64" w:unhideWhenUsed="0"/>
-    <w:lsdException w:name="Medium List 1 Accent 1" w:semiHidden="0" w:uiPriority="65" w:unhideWhenUsed="0"/>
-    <w:lsdException w:name="Revision" w:unhideWhenUsed="0"/>
-    <w:lsdException w:name="List Paragraph" w:semiHidden="0" w:uiPriority="34" w:unhideWhenUsed="0" w:qFormat="1"/>
-    <w:lsdException w:name="Quote" w:semiHidden="0" w:uiPriority="29" w:unhideWhenUsed="0" w:qFormat="1"/>
-    <w:lsdException w:name="Intense Quote" w:semiHidden="0" w:uiPriority="30" w:unhideWhenUsed="0" w:qFormat="1"/>
-    <w:lsdException w:name="Medium List 2 Accent 1" w:semiHidden="0" w:uiPriority="66" w:unhideWhenUsed="0"/>
-    <w:lsdException w:name="Medium Grid 1 Accent 1" w:semiHidden="0" w:uiPriority="67" w:unhideWhenUsed="0"/>
-    <w:lsdException w:name="Medium Grid 2 Accent 1" w:semiHidden="0" w:uiPriority="68" w:unhideWhenUsed="0"/>
-    <w:lsdException w:name="Medium Grid 3 Accent 1" w:semiHidden="0" w:uiPriority="69" w:unhideWhenUsed="0"/>
-    <w:lsdException w:name="Dark List Accent 1" w:semiHidden="0" w:uiPriority="70" w:unhideWhenUsed="0"/>
-    <w:lsdException w:name="Colorful Shading Accent 1" w:semiHidden="0" w:uiPriority="71" w:unhideWhenUsed="0"/>
-    <w:lsdException w:name="Colorful List Accent 1" w:semiHidden="0" w:uiPriority="72" w:unhideWhenUsed="0"/>
-    <w:lsdException w:name="Colorful Grid Accent 1" w:semiHidden="0" w:uiPriority="73" w:unhideWhenUsed="0"/>
-    <w:lsdException w:name="Light Shading Accent 2" w:semiHidden="0" w:uiPriority="60" w:unhideWhenUsed="0"/>
-    <w:lsdException w:name="Light List Accent 2" w:semiHidden="0" w:uiPriority="61" w:unhideWhenUsed="0"/>
-    <w:lsdException w:name="Light Grid Accent 2" w:semiHidden="0" w:uiPriority="62" w:unhideWhenUsed="0"/>
-    <w:lsdException w:name="Medium Shading 1 Accent 2" w:semiHidden="0" w:uiPriority="63" w:unhideWhenUsed="0"/>
-    <w:lsdException w:name="Medium Shading 2 Accent 2" w:semiHidden="0" w:uiPriority="64" w:unhideWhenUsed="0"/>
-    <w:lsdException w:name="Medium List 1 Accent 2" w:semiHidden="0" w:uiPriority="65" w:unhideWhenUsed="0"/>
-    <w:lsdException w:name="Medium List 2 Accent 2" w:semiHidden="0" w:uiPriority="66" w:unhideWhenUsed="0"/>
-    <w:lsdException w:name="Medium Grid 1 Accent 2" w:semiHidden="0" w:uiPriority="67" w:unhideWhenUsed="0"/>
-    <w:lsdException w:name="Medium Grid 2 Accent 2" w:semiHidden="0" w:uiPriority="68" w:unhideWhenUsed="0"/>
-    <w:lsdException w:name="Medium Grid 3 Accent 2" w:semiHidden="0" w:uiPriority="69" w:unhideWhenUsed="0"/>
-    <w:lsdException w:name="Dark List Accent 2" w:semiHidden="0" w:uiPriority="70" w:unhideWhenUsed="0"/>
-    <w:lsdException w:name="Colorful Shading Accent 2" w:semiHidden="0" w:uiPriority="71" w:unhideWhenUsed="0"/>
-    <w:lsdException w:name="Colorful List Accent 2" w:semiHidden="0" w:uiPriority="72" w:unhideWhenUsed="0"/>
-    <w:lsdException w:name="Colorful Grid Accent 2" w:semiHidden="0" w:uiPriority="73" w:unhideWhenUsed="0"/>
-    <w:lsdException w:name="Light Shading Accent 3" w:semiHidden="0" w:uiPriority="60" w:unhideWhenUsed="0"/>
-    <w:lsdException w:name="Light List Accent 3" w:semiHidden="0" w:uiPriority="61" w:unhideWhenUsed="0"/>
-    <w:lsdException w:name="Light Grid Accent 3" w:semiHidden="0" w:uiPriority="62" w:unhideWhenUsed="0"/>
-    <w:lsdException w:name="Medium Shading 1 Accent 3" w:semiHidden="0" w:uiPriority="63" w:unhideWhenUsed="0"/>
-    <w:lsdException w:name="Medium Shading 2 Accent 3" w:semiHidden="0" w:uiPriority="64" w:unhideWhenUsed="0"/>
-    <w:lsdException w:name="Medium List 1 Accent 3" w:semiHidden="0" w:uiPriority="65" w:unhideWhenUsed="0"/>
-    <w:lsdException w:name="Medium List 2 Accent 3" w:semiHidden="0" w:uiPriority="66" w:unhideWhenUsed="0"/>
-    <w:lsdException w:name="Medium Grid 1 Accent 3" w:semiHidden="0" w:uiPriority="67" w:unhideWhenUsed="0"/>
-    <w:lsdException w:name="Medium Grid 2 Accent 3" w:semiHidden="0" w:uiPriority="68" w:unhideWhenUsed="0"/>
-    <w:lsdException w:name="Medium Grid 3 Accent 3" w:semiHidden="0" w:uiPriority="69" w:unhideWhenUsed="0"/>
-    <w:lsdException w:name="Dark List Accent 3" w:semiHidden="0" w:uiPriority="70" w:unhideWhenUsed="0"/>
-    <w:lsdException w:name="Colorful Shading Accent 3" w:semiHidden="0" w:uiPriority="71" w:unhideWhenUsed="0"/>
-    <w:lsdException w:name="Colorful List Accent 3" w:semiHidden="0" w:uiPriority="72" w:unhideWhenUsed="0"/>
-    <w:lsdException w:name="Colorful Grid Accent 3" w:semiHidden="0" w:uiPriority="73" w:unhideWhenUsed="0"/>
-    <w:lsdException w:name="Light Shading Accent 4" w:semiHidden="0" w:uiPriority="60" w:unhideWhenUsed="0"/>
-    <w:lsdException w:name="Light List Accent 4" w:semiHidden="0" w:uiPriority="61" w:unhideWhenUsed="0"/>
-    <w:lsdException w:name="Light Grid Accent 4" w:semiHidden="0" w:uiPriority="62" w:unhideWhenUsed="0"/>
-    <w:lsdException w:name="Medium Shading 1 Accent 4" w:semiHidden="0" w:uiPriority="63" w:unhideWhenUsed="0"/>
-    <w:lsdException w:name="Medium Shading 2 Accent 4" w:semiHidden="0" w:uiPriority="64" w:unhideWhenUsed="0"/>
-    <w:lsdException w:name="Medium List 1 Accent 4" w:semiHidden="0" w:uiPriority="65" w:unhideWhenUsed="0"/>
-    <w:lsdException w:name="Medium List 2 Accent 4" w:semiHidden="0" w:uiPriority="66" w:unhideWhenUsed="0"/>
-    <w:lsdException w:name="Medium Grid 1 Accent 4" w:semiHidden="0" w:uiPriority="67" w:unhideWhenUsed="0"/>
-    <w:lsdException w:name="Medium Grid 2 Accent 4" w:semiHidden="0" w:uiPriority="68" w:unhideWhenUsed="0"/>
-    <w:lsdException w:name="Medium Grid 3 Accent 4" w:semiHidden="0" w:uiPriority="69" w:unhideWhenUsed="0"/>
-    <w:lsdException w:name="Dark List Accent 4" w:semiHidden="0" w:uiPriority="70" w:unhideWhenUsed="0"/>
-    <w:lsdException w:name="Colorful Shading Accent 4" w:semiHidden="0" w:uiPriority="71" w:unhideWhenUsed="0"/>
-    <w:lsdException w:name="Colorful List Accent 4" w:semiHidden="0" w:uiPriority="72" w:unhideWhenUsed="0"/>
-    <w:lsdException w:name="Colorful Grid Accent 4" w:semiHidden="0" w:uiPriority="73" w:unhideWhenUsed="0"/>
-    <w:lsdException w:name="Light Shading Accent 5" w:semiHidden="0" w:uiPriority="60" w:unhideWhenUsed="0"/>
-    <w:lsdException w:name="Light List Accent 5" w:semiHidden="0" w:uiPriority="61" w:unhideWhenUsed="0"/>
-    <w:lsdException w:name="Light Grid Accent 5" w:semiHidden="0" w:uiPriority="62" w:unhideWhenUsed="0"/>
-    <w:lsdException w:name="Medium Shading 1 Accent 5" w:semiHidden="0" w:uiPriority="63" w:unhideWhenUsed="0"/>
-    <w:lsdException w:name="Medium Shading 2 Accent 5" w:semiHidden="0" w:uiPriority="64" w:unhideWhenUsed="0"/>
-    <w:lsdException w:name="Medium List 1 Accent 5" w:semiHidden="0" w:uiPriority="65" w:unhideWhenUsed="0"/>
-    <w:lsdException w:name="Medium List 2 Accent 5" w:semiHidden="0" w:uiPriority="66" w:unhideWhenUsed="0"/>
-    <w:lsdException w:name="Medium Grid 1 Accent 5" w:semiHidden="0" w:uiPriority="67" w:unhideWhenUsed="0"/>
-    <w:lsdException w:name="Medium Grid 2 Accent 5" w:semiHidden="0" w:uiPriority="68" w:unhideWhenUsed="0"/>
-    <w:lsdException w:name="Medium Grid 3 Accent 5" w:semiHidden="0" w:uiPriority="69" w:unhideWhenUsed="0"/>
-    <w:lsdException w:name="Dark List Accent 5" w:semiHidden="0" w:uiPriority="70" w:unhideWhenUsed="0"/>
-    <w:lsdException w:name="Colorful Shading Accent 5" w:semiHidden="0" w:uiPriority="71" w:unhideWhenUsed="0"/>
-    <w:lsdException w:name="Colorful List Accent 5" w:semiHidden="0" w:uiPriority="72" w:unhideWhenUsed="0"/>
-    <w:lsdException w:name="Colorful Grid Accent 5" w:semiHidden="0" w:uiPriority="73" w:unhideWhenUsed="0"/>
-    <w:lsdException w:name="Light Shading Accent 6" w:semiHidden="0" w:uiPriority="60" w:unhideWhenUsed="0"/>
-    <w:lsdException w:name="Light List Accent 6" w:semiHidden="0" w:uiPriority="61" w:unhideWhenUsed="0"/>
-    <w:lsdException w:name="Light Grid Accent 6" w:semiHidden="0" w:uiPriority="62" w:unhideWhenUsed="0"/>
-    <w:lsdException w:name="Medium Shading 1 Accent 6" w:semiHidden="0" w:uiPriority="63" w:unhideWhenUsed="0"/>
-    <w:lsdException w:name="Medium Shading 2 Accent 6" w:semiHidden="0" w:uiPriority="64" w:unhideWhenUsed="0"/>
-    <w:lsdException w:name="Medium List 1 Accent 6" w:semiHidden="0" w:uiPriority="65" w:unhideWhenUsed="0"/>
-    <w:lsdException w:name="Medium List 2 Accent 6" w:semiHidden="0" w:uiPriority="66" w:unhideWhenUsed="0"/>
-    <w:lsdException w:name="Medium Grid 1 Accent 6" w:semiHidden="0" w:uiPriority="67" w:unhideWhenUsed="0"/>
-    <w:lsdException w:name="Medium Grid 2 Accent 6" w:semiHidden="0" w:uiPriority="68" w:unhideWhenUsed="0"/>
-    <w:lsdException w:name="Medium Grid 3 Accent 6" w:semiHidden="0" w:uiPriority="69" w:unhideWhenUsed="0"/>
-    <w:lsdException w:name="Dark List Accent 6" w:semiHidden="0" w:uiPriority="70" w:unhideWhenUsed="0"/>
-    <w:lsdException w:name="Colorful Shading Accent 6" w:semiHidden="0" w:uiPriority="71" w:unhideWhenUsed="0"/>
-    <w:lsdException w:name="Colorful List Accent 6" w:semiHidden="0" w:uiPriority="72" w:unhideWhenUsed="0"/>
-    <w:lsdException w:name="Colorful Grid Accent 6" w:semiHidden="0" w:uiPriority="73" w:unhideWhenUsed="0"/>
-    <w:lsdException w:name="Subtle Emphasis" w:semiHidden="0" w:uiPriority="19" w:unhideWhenUsed="0" w:qFormat="1"/>
-    <w:lsdException w:name="Intense Emphasis" w:semiHidden="0" w:uiPriority="21" w:unhideWhenUsed="0" w:qFormat="1"/>
-    <w:lsdException w:name="Subtle Reference" w:semiHidden="0" w:uiPriority="31" w:unhideWhenUsed="0" w:qFormat="1"/>
-    <w:lsdException w:name="Intense Reference" w:semiHidden="0" w:uiPriority="32" w:unhideWhenUsed="0" w:qFormat="1"/>
-    <w:lsdException w:name="Book Title" w:semiHidden="0" w:uiPriority="33" w:unhideWhenUsed="0" w:qFormat="1"/>
-    <w:lsdException w:name="Bibliography" w:uiPriority="37"/>
-    <w:lsdException w:name="TOC Heading" w:uiPriority="39" w:qFormat="1"/>
-  </w:latentStyles>
-  <w:style w:type="paragraph" w:default="1" w:styleId="Normal">
-    <w:name w:val="Normal"/>
-    <w:qFormat/>
-  </w:style>
-  <w:style w:type="character" w:default="1" w:styleId="DefaultParagraphFont">
-    <w:name w:val="Default Paragraph Font"/>
-    <w:uiPriority w:val="1"/>
-    <w:semiHidden/>
-    <w:unhideWhenUsed/>
-  </w:style>
-  <w:style w:type="table" w:default="1" w:styleId="TableNormal">
-    <w:name w:val="Normal Table"/>
-    <w:uiPriority w:val="99"/>
-    <w:semiHidden/>
-    <w:unhideWhenUsed/>
-    <w:tblPr>
-      <w:tblInd w:w="0" w:type="dxa"/>
-      <w:tblCellMar>
-        <w:top w:w="0" w:type="dxa"/>
-        <w:left w:w="108" w:type="dxa"/>
-        <w:bottom w:w="0" w:type="dxa"/>
-        <w:right w:w="108" w:type="dxa"/>
-      </w:tblCellMar>
-    </w:tblPr>
-  </w:style>
-  <w:style w:type="numbering" w:default="1" w:styleId="NoList">
-    <w:name w:val="No List"/>
-    <w:uiPriority w:val="99"/>
-    <w:semiHidden/>
-    <w:unhideWhenUsed/>
-  </w:style>
-  <w:style w:type="paragraph" w:customStyle="1" w:styleId="5FA5F6BF70604B129705719C0122CF43">
-    <w:name w:val="5FA5F6BF70604B129705719C0122CF43"/>
-    <w:rsid w:val="006270FB"/>
-  </w:style>
-</w:styles>
-</file>
-
-<file path=word/glossary/webSettings.xml><?xml version="1.0" encoding="utf-8"?>
-<w:webSettings xmlns:mc="http://schemas.openxmlformats.org/markup-compatibility/2006" xmlns:r="http://schemas.openxmlformats.org/officeDocument/2006/relationships" xmlns:w="http://schemas.openxmlformats.org/wordprocessingml/2006/main" xmlns:w14="http://schemas.microsoft.com/office/word/2010/wordml" mc:Ignorable="w14">
-  <w:optimizeForBrowser/>
-  <w:allowPNG/>
-</w:webSettings>
 </file>
 
 <file path=word/theme/theme1.xml><?xml version="1.0" encoding="utf-8"?>

</xml_diff>

<commit_message>
nearly done with Kant
</commit_message>
<xml_diff>
--- a/ph3370/TermPaper.docx
+++ b/ph3370/TermPaper.docx
@@ -374,7 +374,25 @@
           <w:sz w:val="24"/>
           <w:szCs w:val="24"/>
         </w:rPr>
-        <w:t>). In other words all data flowing through an Internet Service Provider’s (ISPs) network is treated equally as if one packet of data was indistinguishable from any ot</w:t>
+        <w:t xml:space="preserve">). In other words all data flowing through an Internet Service </w:t>
+      </w:r>
+      <w:proofErr w:type="spellStart"/>
+      <w:r>
+        <w:rPr>
+          <w:rFonts w:ascii="Times New Roman" w:hAnsi="Times New Roman" w:cs="Times New Roman"/>
+          <w:sz w:val="24"/>
+          <w:szCs w:val="24"/>
+        </w:rPr>
+        <w:t>Provider’s</w:t>
+      </w:r>
+      <w:proofErr w:type="spellEnd"/>
+      <w:r>
+        <w:rPr>
+          <w:rFonts w:ascii="Times New Roman" w:hAnsi="Times New Roman" w:cs="Times New Roman"/>
+          <w:sz w:val="24"/>
+          <w:szCs w:val="24"/>
+        </w:rPr>
+        <w:t xml:space="preserve"> (ISPs) network is treated equally as if one packet of data was indistinguishable from any ot</w:t>
       </w:r>
       <w:r>
         <w:rPr>
@@ -465,7 +483,25 @@
           <w:sz w:val="24"/>
           <w:szCs w:val="24"/>
         </w:rPr>
-        <w:t>First, formulate a maxim that enshrines your reason for acting as you propose. Second, recast that maxim as a universal law of nature governing all rational agents, and so as holding that all must, by natural law, act as you yourself propose to act in these circumstances. Third, consider whether your maxim is even conceivable in a world governed by this law of nature. If it is, then, fourth, ask yourself whether you would, or could, rationally will to act on your maxim in such a world. If you could, then you</w:t>
+        <w:t xml:space="preserve">First, formulate a maxim that enshrines your reason for acting as you propose. Second, recast that maxim as a universal law of nature governing all rational agents, and so as holding that all must, by natural law, act as you yourself propose to act in these circumstances. Third, </w:t>
+      </w:r>
+      <w:proofErr w:type="gramStart"/>
+      <w:r>
+        <w:rPr>
+          <w:rFonts w:ascii="Times New Roman" w:hAnsi="Times New Roman" w:cs="Times New Roman"/>
+          <w:sz w:val="24"/>
+          <w:szCs w:val="24"/>
+        </w:rPr>
+        <w:t>consider</w:t>
+      </w:r>
+      <w:proofErr w:type="gramEnd"/>
+      <w:r>
+        <w:rPr>
+          <w:rFonts w:ascii="Times New Roman" w:hAnsi="Times New Roman" w:cs="Times New Roman"/>
+          <w:sz w:val="24"/>
+          <w:szCs w:val="24"/>
+        </w:rPr>
+        <w:t xml:space="preserve"> whether your maxim is even conceivable in a world governed by this law of nature. If it is, then, fourth, ask yourself whether you would, or could, rationally will to act on your maxim in such a world. If you could, then you</w:t>
       </w:r>
       <w:r>
         <w:rPr>
@@ -540,7 +576,15 @@
           <w:sz w:val="24"/>
           <w:szCs w:val="24"/>
         </w:rPr>
-        <w:t xml:space="preserve">word-of-mouth networks, etc. Since this maxim does not pass the fourth test, we conclude that acting on it is not morally permissible. </w:t>
+        <w:t>word-of-mouth networks, etc. Since this maxim does not pass the fourth test, we conclude that acting on</w:t>
+      </w:r>
+      <w:r>
+        <w:rPr>
+          <w:rFonts w:ascii="Times New Roman" w:hAnsi="Times New Roman" w:cs="Times New Roman"/>
+          <w:sz w:val="24"/>
+          <w:szCs w:val="24"/>
+        </w:rPr>
+        <w:t xml:space="preserve"> it is not morally permissible.</w:t>
       </w:r>
     </w:p>
     <w:p>
@@ -559,6 +603,252 @@
           <w:szCs w:val="24"/>
         </w:rPr>
         <w:tab/>
+        <w:t>To the extent that ending the policy of net neutrality contributes to restricting access to information, it is also morally questionable at best. It does seem likely that one outcome from ending the policy will be</w:t>
+      </w:r>
+      <w:r>
+        <w:rPr>
+          <w:rFonts w:ascii="Times New Roman" w:hAnsi="Times New Roman" w:cs="Times New Roman"/>
+          <w:sz w:val="24"/>
+          <w:szCs w:val="24"/>
+        </w:rPr>
+        <w:t xml:space="preserve"> cost and infrastructure</w:t>
+      </w:r>
+      <w:r>
+        <w:rPr>
+          <w:rFonts w:ascii="Times New Roman" w:hAnsi="Times New Roman" w:cs="Times New Roman"/>
+          <w:sz w:val="24"/>
+          <w:szCs w:val="24"/>
+        </w:rPr>
+        <w:t xml:space="preserve"> barriers to accessing information</w:t>
+      </w:r>
+      <w:r>
+        <w:rPr>
+          <w:rFonts w:ascii="Times New Roman" w:hAnsi="Times New Roman" w:cs="Times New Roman"/>
+          <w:sz w:val="24"/>
+          <w:szCs w:val="24"/>
+        </w:rPr>
+        <w:t>. Some consumers may be priced out of internet service, losing access. Some producers of information may not be able to pay fees to ensure maximum public access of their content. Additionally, ending net neutrality will drive investment capital to the most profitable markets. Decaying infrastructure in some markets may also limit content available to consumers in that area.</w:t>
+      </w:r>
+    </w:p>
+    <w:p>
+      <w:pPr>
+        <w:spacing w:line="480" w:lineRule="auto"/>
+        <w:rPr>
+          <w:rFonts w:ascii="Times New Roman" w:hAnsi="Times New Roman" w:cs="Times New Roman"/>
+          <w:sz w:val="24"/>
+          <w:szCs w:val="24"/>
+        </w:rPr>
+      </w:pPr>
+      <w:r>
+        <w:rPr>
+          <w:rFonts w:ascii="Times New Roman" w:hAnsi="Times New Roman" w:cs="Times New Roman"/>
+          <w:sz w:val="24"/>
+          <w:szCs w:val="24"/>
+        </w:rPr>
+        <w:tab/>
+        <w:t xml:space="preserve">From a consumer’s perspective, then, it seems ending net neutrality is a morally questionable action. From </w:t>
+      </w:r>
+      <w:r>
+        <w:rPr>
+          <w:rFonts w:ascii="Times New Roman" w:hAnsi="Times New Roman" w:cs="Times New Roman"/>
+          <w:sz w:val="24"/>
+          <w:szCs w:val="24"/>
+        </w:rPr>
+        <w:t xml:space="preserve">a content </w:t>
+      </w:r>
+      <w:r>
+        <w:rPr>
+          <w:rFonts w:ascii="Times New Roman" w:hAnsi="Times New Roman" w:cs="Times New Roman"/>
+          <w:sz w:val="24"/>
+          <w:szCs w:val="24"/>
+        </w:rPr>
+        <w:t>producer’s perspective, let’s examine the following maxim: “the right of speech should be prioritiz</w:t>
+      </w:r>
+      <w:r>
+        <w:rPr>
+          <w:rFonts w:ascii="Times New Roman" w:hAnsi="Times New Roman" w:cs="Times New Roman"/>
+          <w:sz w:val="24"/>
+          <w:szCs w:val="24"/>
+        </w:rPr>
+        <w:t xml:space="preserve">ed based on financial payment.” Universalizing this maxim proposes that </w:t>
+      </w:r>
+      <w:r>
+        <w:rPr>
+          <w:rFonts w:ascii="Times New Roman" w:hAnsi="Times New Roman" w:cs="Times New Roman"/>
+          <w:sz w:val="24"/>
+          <w:szCs w:val="24"/>
+        </w:rPr>
+        <w:t xml:space="preserve">platforms for speech including public space, broadcast and print media, and internet communication systems give special advantage to speech based on how much the speaker has paid to speak. Such a world can be conceived by extending forms of commercial speech such as </w:t>
+      </w:r>
+      <w:r>
+        <w:rPr>
+          <w:rFonts w:ascii="Times New Roman" w:hAnsi="Times New Roman" w:cs="Times New Roman"/>
+          <w:sz w:val="24"/>
+          <w:szCs w:val="24"/>
+        </w:rPr>
+        <w:t>print and TV advertisements to all other areas.</w:t>
+      </w:r>
+      <w:r>
+        <w:rPr>
+          <w:rFonts w:ascii="Times New Roman" w:hAnsi="Times New Roman" w:cs="Times New Roman"/>
+          <w:sz w:val="24"/>
+          <w:szCs w:val="24"/>
+        </w:rPr>
+        <w:t xml:space="preserve"> The right to speech would be free initially. However any speaker willing to pay more would have their speech prioritized. </w:t>
+      </w:r>
+      <w:r>
+        <w:rPr>
+          <w:rFonts w:ascii="Times New Roman" w:hAnsi="Times New Roman" w:cs="Times New Roman"/>
+          <w:sz w:val="24"/>
+          <w:szCs w:val="24"/>
+        </w:rPr>
+        <w:t>Perhaps th</w:t>
+      </w:r>
+      <w:r>
+        <w:rPr>
+          <w:rFonts w:ascii="Times New Roman" w:hAnsi="Times New Roman" w:cs="Times New Roman"/>
+          <w:sz w:val="24"/>
+          <w:szCs w:val="24"/>
+        </w:rPr>
+        <w:t xml:space="preserve">e public comment periods during city council meetings would proceed based on bid amounts </w:t>
+      </w:r>
+      <w:r>
+        <w:rPr>
+          <w:rFonts w:ascii="Times New Roman" w:hAnsi="Times New Roman" w:cs="Times New Roman"/>
+          <w:sz w:val="24"/>
+          <w:szCs w:val="24"/>
+        </w:rPr>
+        <w:lastRenderedPageBreak/>
+        <w:t xml:space="preserve">for the floor. </w:t>
+      </w:r>
+      <w:r>
+        <w:rPr>
+          <w:rFonts w:ascii="Times New Roman" w:hAnsi="Times New Roman" w:cs="Times New Roman"/>
+          <w:sz w:val="24"/>
+          <w:szCs w:val="24"/>
+        </w:rPr>
+        <w:t>Voters might be able to pay to increase the weight of their vote. ISPs would be allowed or even required to prioritize the data traversing their networks based on how much the producer of the data paid them.</w:t>
+      </w:r>
+    </w:p>
+    <w:p>
+      <w:pPr>
+        <w:spacing w:line="480" w:lineRule="auto"/>
+        <w:rPr>
+          <w:rFonts w:ascii="Times New Roman" w:hAnsi="Times New Roman" w:cs="Times New Roman"/>
+          <w:sz w:val="24"/>
+          <w:szCs w:val="24"/>
+        </w:rPr>
+      </w:pPr>
+      <w:r>
+        <w:rPr>
+          <w:rFonts w:ascii="Times New Roman" w:hAnsi="Times New Roman" w:cs="Times New Roman"/>
+          <w:sz w:val="24"/>
+          <w:szCs w:val="24"/>
+        </w:rPr>
+        <w:tab/>
+        <w:t xml:space="preserve">In such world, power would </w:t>
+      </w:r>
+      <w:r>
+        <w:rPr>
+          <w:rFonts w:ascii="Times New Roman" w:hAnsi="Times New Roman" w:cs="Times New Roman"/>
+          <w:sz w:val="24"/>
+          <w:szCs w:val="24"/>
+        </w:rPr>
+        <w:t xml:space="preserve">naturally </w:t>
+      </w:r>
+      <w:r>
+        <w:rPr>
+          <w:rFonts w:ascii="Times New Roman" w:hAnsi="Times New Roman" w:cs="Times New Roman"/>
+          <w:sz w:val="24"/>
+          <w:szCs w:val="24"/>
+        </w:rPr>
+        <w:t xml:space="preserve">accrete </w:t>
+      </w:r>
+      <w:r>
+        <w:rPr>
+          <w:rFonts w:ascii="Times New Roman" w:hAnsi="Times New Roman" w:cs="Times New Roman"/>
+          <w:sz w:val="24"/>
+          <w:szCs w:val="24"/>
+        </w:rPr>
+        <w:t xml:space="preserve">to the wealthiest citizens and companies. The beneficiaries could use their growing power to accumulate further wealth in a self-reinforcing cycle until both power and wealth </w:t>
+      </w:r>
+      <w:r>
+        <w:rPr>
+          <w:rFonts w:ascii="Times New Roman" w:hAnsi="Times New Roman" w:cs="Times New Roman"/>
+          <w:sz w:val="24"/>
+          <w:szCs w:val="24"/>
+        </w:rPr>
+        <w:t xml:space="preserve">is primarily held by a small minority of individuals and companies. History has shown that we cannot continue to act on this maxim under such circumstances. Civil discontent and widespread misery are ultimately created and upheaval including violence often ensues. Since we cannot will ourselves to act on this maxim, it must be </w:t>
+      </w:r>
+      <w:r>
+        <w:rPr>
+          <w:rFonts w:ascii="Times New Roman" w:hAnsi="Times New Roman" w:cs="Times New Roman"/>
+          <w:sz w:val="24"/>
+          <w:szCs w:val="24"/>
+        </w:rPr>
+        <w:t xml:space="preserve">morally </w:t>
+      </w:r>
+      <w:r>
+        <w:rPr>
+          <w:rFonts w:ascii="Times New Roman" w:hAnsi="Times New Roman" w:cs="Times New Roman"/>
+          <w:sz w:val="24"/>
+          <w:szCs w:val="24"/>
+        </w:rPr>
+        <w:t>impermissible.</w:t>
+      </w:r>
+    </w:p>
+    <w:p>
+      <w:pPr>
+        <w:spacing w:line="480" w:lineRule="auto"/>
+        <w:rPr>
+          <w:rFonts w:ascii="Times New Roman" w:hAnsi="Times New Roman" w:cs="Times New Roman"/>
+          <w:sz w:val="24"/>
+          <w:szCs w:val="24"/>
+        </w:rPr>
+      </w:pPr>
+      <w:r>
+        <w:rPr>
+          <w:rFonts w:ascii="Times New Roman" w:hAnsi="Times New Roman" w:cs="Times New Roman"/>
+          <w:sz w:val="24"/>
+          <w:szCs w:val="24"/>
+        </w:rPr>
+        <w:tab/>
+      </w:r>
+      <w:r>
+        <w:rPr>
+          <w:rFonts w:ascii="Times New Roman" w:hAnsi="Times New Roman" w:cs="Times New Roman"/>
+          <w:sz w:val="24"/>
+          <w:szCs w:val="24"/>
+        </w:rPr>
+        <w:t>To the extent, then, that ending net neutrality would prioritize speech based on financial payment, it is morally impermissible. This is indeed a highly likely outcome of ending the policy. ISPs have strong motivation to extract Economic Rent from content producers (“speakers”) using their network. QUOTE BAASE ON NETFILX DEAL</w:t>
+      </w:r>
+    </w:p>
+    <w:p>
+      <w:pPr>
+        <w:spacing w:line="480" w:lineRule="auto"/>
+        <w:rPr>
+          <w:rFonts w:ascii="Times New Roman" w:hAnsi="Times New Roman" w:cs="Times New Roman"/>
+          <w:sz w:val="24"/>
+          <w:szCs w:val="24"/>
+        </w:rPr>
+      </w:pPr>
+    </w:p>
+    <w:p>
+      <w:pPr>
+        <w:spacing w:line="480" w:lineRule="auto"/>
+        <w:rPr>
+          <w:rFonts w:ascii="Times New Roman" w:hAnsi="Times New Roman" w:cs="Times New Roman"/>
+          <w:sz w:val="24"/>
+          <w:szCs w:val="24"/>
+        </w:rPr>
+      </w:pPr>
+      <w:r>
+        <w:rPr>
+          <w:rFonts w:ascii="Times New Roman" w:hAnsi="Times New Roman" w:cs="Times New Roman"/>
+          <w:sz w:val="24"/>
+          <w:szCs w:val="24"/>
+        </w:rPr>
+        <w:t>Ending the policy of net neutrality appears immoral from a Kantian perspective.</w:t>
       </w:r>
       <w:bookmarkStart w:id="0" w:name="_GoBack"/>
       <w:bookmarkEnd w:id="0"/>
@@ -572,6 +862,16 @@
           <w:szCs w:val="24"/>
         </w:rPr>
       </w:pPr>
+    </w:p>
+    <w:p>
+      <w:pPr>
+        <w:spacing w:line="480" w:lineRule="auto"/>
+        <w:rPr>
+          <w:rFonts w:ascii="Times New Roman" w:hAnsi="Times New Roman" w:cs="Times New Roman"/>
+          <w:sz w:val="24"/>
+          <w:szCs w:val="24"/>
+        </w:rPr>
+      </w:pPr>
       <w:r>
         <w:rPr>
           <w:rFonts w:ascii="Times New Roman" w:hAnsi="Times New Roman" w:cs="Times New Roman"/>
@@ -580,6 +880,24 @@
         </w:rPr>
         <w:tab/>
       </w:r>
+    </w:p>
+    <w:p>
+      <w:pPr>
+        <w:spacing w:line="480" w:lineRule="auto"/>
+        <w:rPr>
+          <w:rFonts w:ascii="Times New Roman" w:hAnsi="Times New Roman" w:cs="Times New Roman"/>
+          <w:sz w:val="24"/>
+          <w:szCs w:val="24"/>
+        </w:rPr>
+      </w:pPr>
+      <w:r>
+        <w:rPr>
+          <w:rFonts w:ascii="Times New Roman" w:hAnsi="Times New Roman" w:cs="Times New Roman"/>
+          <w:sz w:val="24"/>
+          <w:szCs w:val="24"/>
+        </w:rPr>
+        <w:tab/>
+      </w:r>
       <w:r>
         <w:rPr>
           <w:rFonts w:ascii="Times New Roman" w:hAnsi="Times New Roman" w:cs="Times New Roman"/>
@@ -631,7 +949,25 @@
           <w:sz w:val="24"/>
           <w:szCs w:val="24"/>
         </w:rPr>
-        <w:t xml:space="preserve"> “The Open Internet.” The Federal Communications Commission, 26 Oct. 2017, </w:t>
+        <w:t xml:space="preserve"> </w:t>
+      </w:r>
+      <w:proofErr w:type="gramStart"/>
+      <w:r>
+        <w:rPr>
+          <w:rFonts w:ascii="Times New Roman" w:hAnsi="Times New Roman" w:cs="Times New Roman"/>
+          <w:sz w:val="24"/>
+          <w:szCs w:val="24"/>
+        </w:rPr>
+        <w:t>“The Open Internet.”</w:t>
+      </w:r>
+      <w:proofErr w:type="gramEnd"/>
+      <w:r>
+        <w:rPr>
+          <w:rFonts w:ascii="Times New Roman" w:hAnsi="Times New Roman" w:cs="Times New Roman"/>
+          <w:sz w:val="24"/>
+          <w:szCs w:val="24"/>
+        </w:rPr>
+        <w:t xml:space="preserve"> The Federal Communications Commission, 26 Oct. 2017, </w:t>
       </w:r>
     </w:p>
     <w:p>
@@ -670,13 +1006,23 @@
           <w:szCs w:val="24"/>
         </w:rPr>
       </w:pPr>
-      <w:r>
-        <w:rPr>
-          <w:rFonts w:ascii="Times New Roman" w:hAnsi="Times New Roman" w:cs="Times New Roman"/>
-          <w:sz w:val="24"/>
-          <w:szCs w:val="24"/>
-        </w:rPr>
-        <w:t>"Kant's Moral Philosophy." </w:t>
+      <w:proofErr w:type="gramStart"/>
+      <w:r>
+        <w:rPr>
+          <w:rFonts w:ascii="Times New Roman" w:hAnsi="Times New Roman" w:cs="Times New Roman"/>
+          <w:sz w:val="24"/>
+          <w:szCs w:val="24"/>
+        </w:rPr>
+        <w:t>"Kant's Moral Philosophy."</w:t>
+      </w:r>
+      <w:proofErr w:type="gramEnd"/>
+      <w:r>
+        <w:rPr>
+          <w:rFonts w:ascii="Times New Roman" w:hAnsi="Times New Roman" w:cs="Times New Roman"/>
+          <w:sz w:val="24"/>
+          <w:szCs w:val="24"/>
+        </w:rPr>
+        <w:t> </w:t>
       </w:r>
       <w:r>
         <w:rPr>
@@ -722,13 +1068,33 @@
           <w:szCs w:val="24"/>
         </w:rPr>
       </w:pPr>
-      <w:r>
-        <w:rPr>
-          <w:rFonts w:ascii="Times New Roman" w:hAnsi="Times New Roman" w:cs="Times New Roman"/>
-          <w:sz w:val="24"/>
-          <w:szCs w:val="24"/>
-        </w:rPr>
-        <w:t xml:space="preserve">Baase, Sarah and Timothy M. Henry. </w:t>
+      <w:proofErr w:type="spellStart"/>
+      <w:proofErr w:type="gramStart"/>
+      <w:r>
+        <w:rPr>
+          <w:rFonts w:ascii="Times New Roman" w:hAnsi="Times New Roman" w:cs="Times New Roman"/>
+          <w:sz w:val="24"/>
+          <w:szCs w:val="24"/>
+        </w:rPr>
+        <w:t>Baase</w:t>
+      </w:r>
+      <w:proofErr w:type="spellEnd"/>
+      <w:r>
+        <w:rPr>
+          <w:rFonts w:ascii="Times New Roman" w:hAnsi="Times New Roman" w:cs="Times New Roman"/>
+          <w:sz w:val="24"/>
+          <w:szCs w:val="24"/>
+        </w:rPr>
+        <w:t>, Sarah and Timothy M. Henry.</w:t>
+      </w:r>
+      <w:proofErr w:type="gramEnd"/>
+      <w:r>
+        <w:rPr>
+          <w:rFonts w:ascii="Times New Roman" w:hAnsi="Times New Roman" w:cs="Times New Roman"/>
+          <w:sz w:val="24"/>
+          <w:szCs w:val="24"/>
+        </w:rPr>
+        <w:t xml:space="preserve"> </w:t>
       </w:r>
       <w:r>
         <w:rPr>
@@ -760,6 +1126,15 @@
           <w:szCs w:val="24"/>
         </w:rPr>
         <w:tab/>
+      </w:r>
+      <w:proofErr w:type="gramStart"/>
+      <w:r>
+        <w:rPr>
+          <w:rFonts w:ascii="Times New Roman" w:hAnsi="Times New Roman" w:cs="Times New Roman"/>
+          <w:i/>
+          <w:sz w:val="24"/>
+          <w:szCs w:val="24"/>
+        </w:rPr>
         <w:t>Computing Technology</w:t>
       </w:r>
       <w:r>
@@ -768,8 +1143,27 @@
           <w:sz w:val="24"/>
           <w:szCs w:val="24"/>
         </w:rPr>
-        <w:t>. Fifth Edition, Pearson, 2017, New York.</w:t>
-      </w:r>
+        <w:t>.</w:t>
+      </w:r>
+      <w:proofErr w:type="gramEnd"/>
+      <w:r>
+        <w:rPr>
+          <w:rFonts w:ascii="Times New Roman" w:hAnsi="Times New Roman" w:cs="Times New Roman"/>
+          <w:sz w:val="24"/>
+          <w:szCs w:val="24"/>
+        </w:rPr>
+        <w:t xml:space="preserve"> </w:t>
+      </w:r>
+      <w:proofErr w:type="gramStart"/>
+      <w:r>
+        <w:rPr>
+          <w:rFonts w:ascii="Times New Roman" w:hAnsi="Times New Roman" w:cs="Times New Roman"/>
+          <w:sz w:val="24"/>
+          <w:szCs w:val="24"/>
+        </w:rPr>
+        <w:t>Fifth Edition, Pearson, 2017, New York.</w:t>
+      </w:r>
+      <w:proofErr w:type="gramEnd"/>
     </w:p>
     <w:sectPr>
       <w:headerReference w:type="default" r:id="rId7"/>
@@ -871,7 +1265,7 @@
           <w:rPr>
             <w:noProof/>
           </w:rPr>
-          <w:t>2</w:t>
+          <w:t>4</w:t>
         </w:r>
         <w:r>
           <w:rPr>

</xml_diff>

<commit_message>
finish before first read
</commit_message>
<xml_diff>
--- a/ph3370/TermPaper.docx
+++ b/ph3370/TermPaper.docx
@@ -374,25 +374,7 @@
           <w:sz w:val="24"/>
           <w:szCs w:val="24"/>
         </w:rPr>
-        <w:t xml:space="preserve">). In other words all data flowing through an Internet Service </w:t>
-      </w:r>
-      <w:proofErr w:type="spellStart"/>
-      <w:r>
-        <w:rPr>
-          <w:rFonts w:ascii="Times New Roman" w:hAnsi="Times New Roman" w:cs="Times New Roman"/>
-          <w:sz w:val="24"/>
-          <w:szCs w:val="24"/>
-        </w:rPr>
-        <w:t>Provider’s</w:t>
-      </w:r>
-      <w:proofErr w:type="spellEnd"/>
-      <w:r>
-        <w:rPr>
-          <w:rFonts w:ascii="Times New Roman" w:hAnsi="Times New Roman" w:cs="Times New Roman"/>
-          <w:sz w:val="24"/>
-          <w:szCs w:val="24"/>
-        </w:rPr>
-        <w:t xml:space="preserve"> (ISPs) network is treated equally as if one packet of data was indistinguishable from any ot</w:t>
+        <w:t>). In other words all data flowing through an Internet Service Provider’s (ISPs) network is treated equally as if one packet of data was indistinguishable from any ot</w:t>
       </w:r>
       <w:r>
         <w:rPr>
@@ -1989,7 +1971,6 @@
         </w:rPr>
         <w:t>According to a US Department of Commerce report from December 2014 only 37% of the US population has access to two or more providers offering download speeds of at least 25 Mbps (</w:t>
       </w:r>
-      <w:proofErr w:type="spellStart"/>
       <w:r>
         <w:rPr>
           <w:rFonts w:ascii="Times New Roman" w:hAnsi="Times New Roman" w:cs="Times New Roman"/>
@@ -1998,7 +1979,6 @@
         </w:rPr>
         <w:t>Beede</w:t>
       </w:r>
-      <w:proofErr w:type="spellEnd"/>
       <w:r>
         <w:rPr>
           <w:rFonts w:ascii="Times New Roman" w:hAnsi="Times New Roman" w:cs="Times New Roman"/>
@@ -2249,25 +2229,7 @@
           <w:sz w:val="24"/>
           <w:szCs w:val="24"/>
         </w:rPr>
-        <w:t xml:space="preserve">As </w:t>
-      </w:r>
-      <w:proofErr w:type="spellStart"/>
-      <w:r>
-        <w:rPr>
-          <w:rFonts w:ascii="Times New Roman" w:hAnsi="Times New Roman" w:cs="Times New Roman"/>
-          <w:sz w:val="24"/>
-          <w:szCs w:val="24"/>
-        </w:rPr>
-        <w:t>Baase</w:t>
-      </w:r>
-      <w:proofErr w:type="spellEnd"/>
-      <w:r>
-        <w:rPr>
-          <w:rFonts w:ascii="Times New Roman" w:hAnsi="Times New Roman" w:cs="Times New Roman"/>
-          <w:sz w:val="24"/>
-          <w:szCs w:val="24"/>
-        </w:rPr>
-        <w:t xml:space="preserve"> notes, </w:t>
+        <w:t xml:space="preserve">As Baase notes, </w:t>
       </w:r>
       <w:r>
         <w:rPr>
@@ -2300,25 +2262,7 @@
           <w:sz w:val="24"/>
           <w:szCs w:val="24"/>
         </w:rPr>
-        <w:t xml:space="preserve"> should be permitted to offer content providers and individual subscribers different levels of speed and priority at different price levels” (</w:t>
-      </w:r>
-      <w:proofErr w:type="spellStart"/>
-      <w:r>
-        <w:rPr>
-          <w:rFonts w:ascii="Times New Roman" w:hAnsi="Times New Roman" w:cs="Times New Roman"/>
-          <w:sz w:val="24"/>
-          <w:szCs w:val="24"/>
-        </w:rPr>
-        <w:t>Baase</w:t>
-      </w:r>
-      <w:proofErr w:type="spellEnd"/>
-      <w:r>
-        <w:rPr>
-          <w:rFonts w:ascii="Times New Roman" w:hAnsi="Times New Roman" w:cs="Times New Roman"/>
-          <w:sz w:val="24"/>
-          <w:szCs w:val="24"/>
-        </w:rPr>
-        <w:t xml:space="preserve"> 179).</w:t>
+        <w:t xml:space="preserve"> should be permitted to offer content providers and individual subscribers different levels of speed and priority at different price levels” (Baase 179).</w:t>
       </w:r>
       <w:r>
         <w:rPr>
@@ -2552,23 +2496,13 @@
         <w:tab/>
         <w:t xml:space="preserve">In the extreme, ISPs would be able to discriminate against content, a category of content, or the organization that produces it in any arbitrary way of their choosing. What if unfavorable news coverage is reducing profits or encouraging a call for strict regulation? What if the owner of an ISP is also a political candidate? </w:t>
       </w:r>
-      <w:proofErr w:type="gramStart"/>
-      <w:r>
-        <w:rPr>
-          <w:rFonts w:ascii="Times New Roman" w:hAnsi="Times New Roman" w:cs="Times New Roman"/>
-          <w:sz w:val="24"/>
-          <w:szCs w:val="24"/>
-        </w:rPr>
-        <w:t>or</w:t>
-      </w:r>
-      <w:proofErr w:type="gramEnd"/>
-      <w:r>
-        <w:rPr>
-          <w:rFonts w:ascii="Times New Roman" w:hAnsi="Times New Roman" w:cs="Times New Roman"/>
-          <w:sz w:val="24"/>
-          <w:szCs w:val="24"/>
-        </w:rPr>
-        <w:t xml:space="preserve"> if the owner has strongly held religious beliefs as in the cases of Hobby Lobby or Chick-fil-a? The owners of those companies are permitted to not offer birth control coverage as part of their health plans. Would similar owners of an ISP be permitted to block pornography or same-sex dating websites? Such extreme scenarios are unlikely but nevertheless possible without the principle of net neutrality.</w:t>
+      <w:r>
+        <w:rPr>
+          <w:rFonts w:ascii="Times New Roman" w:hAnsi="Times New Roman" w:cs="Times New Roman"/>
+          <w:sz w:val="24"/>
+          <w:szCs w:val="24"/>
+        </w:rPr>
+        <w:t>or if the owner has strongly held religious beliefs as in the cases of Hobby Lobby or Chick-fil-a? The owners of those companies are permitted to not offer birth control coverage as part of their health plans. Would similar owners of an ISP be permitted to block pornography or same-sex dating websites? Such extreme scenarios are unlikely but nevertheless possible without the principle of net neutrality.</w:t>
       </w:r>
     </w:p>
     <w:p>
@@ -2835,8 +2769,38 @@
           <w:szCs w:val="24"/>
         </w:rPr>
       </w:pPr>
-      <w:bookmarkStart w:id="0" w:name="_GoBack"/>
-      <w:bookmarkEnd w:id="0"/>
+      <w:r>
+        <w:rPr>
+          <w:rFonts w:ascii="Times New Roman" w:hAnsi="Times New Roman" w:cs="Times New Roman"/>
+          <w:sz w:val="24"/>
+          <w:szCs w:val="24"/>
+        </w:rPr>
+        <w:tab/>
+      </w:r>
+      <w:r>
+        <w:rPr>
+          <w:rFonts w:ascii="Times New Roman" w:hAnsi="Times New Roman" w:cs="Times New Roman"/>
+          <w:sz w:val="24"/>
+          <w:szCs w:val="24"/>
+        </w:rPr>
+        <w:t xml:space="preserve">Weighing all the additions to and subtractions from the overall good caused by ending the policy of net neutrality, </w:t>
+      </w:r>
+      <w:r>
+        <w:rPr>
+          <w:rFonts w:ascii="Times New Roman" w:hAnsi="Times New Roman" w:cs="Times New Roman"/>
+          <w:sz w:val="24"/>
+          <w:szCs w:val="24"/>
+        </w:rPr>
+        <w:t xml:space="preserve">it is apparent that the harm caused generally by ending the policy is much greater than the benefits to the relatively few citizens that would benefit. </w:t>
+      </w:r>
+      <w:r>
+        <w:rPr>
+          <w:rFonts w:ascii="Times New Roman" w:hAnsi="Times New Roman" w:cs="Times New Roman"/>
+          <w:sz w:val="24"/>
+          <w:szCs w:val="24"/>
+        </w:rPr>
+        <w:t>Investment and innovation in networking infrastructure and technology radically hurt by the policy and likely would not shoot up without it. Without net neutrality, ISPs are likely to operate even more like unregulated monopolies, and most of the economic gains are likely to accrue to those ISPs, their shareholders, and those wealthy enough to pay for more tailored services. Ending the policy would tend to preserve or even strengthen the current distribution of power and wealth, benefiting the few at the expense of the many, and hurting many kinds of innovation in fields other than networking.</w:t>
+      </w:r>
     </w:p>
     <w:p>
       <w:pPr>
@@ -2856,7 +2820,64 @@
           <w:sz w:val="24"/>
           <w:szCs w:val="24"/>
         </w:rPr>
-        <w:t>Summation</w:t>
+        <w:tab/>
+      </w:r>
+      <w:r>
+        <w:rPr>
+          <w:rFonts w:ascii="Times New Roman" w:hAnsi="Times New Roman" w:cs="Times New Roman"/>
+          <w:sz w:val="24"/>
+          <w:szCs w:val="24"/>
+        </w:rPr>
+        <w:t xml:space="preserve">In modern life, broadband speed internet access is a public utility essential to the daily activities of life, just as telephone services was in the past. Ending net neutrality results in ISPs </w:t>
+      </w:r>
+      <w:r>
+        <w:rPr>
+          <w:rFonts w:ascii="Times New Roman" w:hAnsi="Times New Roman" w:cs="Times New Roman"/>
+          <w:sz w:val="24"/>
+          <w:szCs w:val="24"/>
+        </w:rPr>
+        <w:lastRenderedPageBreak/>
+        <w:t xml:space="preserve">moving away from offering their services as essential services and accepting the regulation that we apply to most other industries that are both natural monopolies and public utilities. As a </w:t>
+      </w:r>
+      <w:r>
+        <w:rPr>
+          <w:rFonts w:ascii="Times New Roman" w:hAnsi="Times New Roman" w:cs="Times New Roman"/>
+          <w:sz w:val="24"/>
+          <w:szCs w:val="24"/>
+        </w:rPr>
+        <w:t xml:space="preserve">consequence those least well off are mostly likely to be harmed because they most benefit from the leveling effects cheap and available information, education, platforms for speech and activism, employment, news, and government services. All of these </w:t>
+      </w:r>
+      <w:r>
+        <w:rPr>
+          <w:rFonts w:ascii="Times New Roman" w:hAnsi="Times New Roman" w:cs="Times New Roman"/>
+          <w:sz w:val="24"/>
+          <w:szCs w:val="24"/>
+        </w:rPr>
+        <w:t xml:space="preserve">good and services are likely to become less level across society if data can be treated differently based on who is sending it and who is requesting it. One of the ideals at the core of American society is equality of opportunity but not of outcomes. Though this ideal is not realized, ending net neutrality erodes the sizeable gains to equality of opportunity that the open internet has demonstrably produced. In light of all these concerns, ending net neutrality would materially reduce the overall good and so </w:t>
+      </w:r>
+      <w:r>
+        <w:rPr>
+          <w:rFonts w:ascii="Times New Roman" w:hAnsi="Times New Roman" w:cs="Times New Roman"/>
+          <w:sz w:val="24"/>
+          <w:szCs w:val="24"/>
+        </w:rPr>
+        <w:t xml:space="preserve">is unethical from </w:t>
+      </w:r>
+      <w:r>
+        <w:rPr>
+          <w:rFonts w:ascii="Times New Roman" w:hAnsi="Times New Roman" w:cs="Times New Roman"/>
+          <w:sz w:val="24"/>
+          <w:szCs w:val="24"/>
+        </w:rPr>
+        <w:t>the Utilitarian perspective</w:t>
+      </w:r>
+      <w:r>
+        <w:rPr>
+          <w:rFonts w:ascii="Times New Roman" w:hAnsi="Times New Roman" w:cs="Times New Roman"/>
+          <w:sz w:val="24"/>
+          <w:szCs w:val="24"/>
+        </w:rPr>
+        <w:t>.</w:t>
       </w:r>
     </w:p>
     <w:p>
@@ -2877,7 +2898,25 @@
           <w:sz w:val="24"/>
           <w:szCs w:val="24"/>
         </w:rPr>
-        <w:t>Related to both of Baase’s issues…</w:t>
+        <w:tab/>
+      </w:r>
+      <w:r>
+        <w:rPr>
+          <w:rFonts w:ascii="Times New Roman" w:hAnsi="Times New Roman" w:cs="Times New Roman"/>
+          <w:sz w:val="24"/>
+          <w:szCs w:val="24"/>
+        </w:rPr>
+        <w:t>From both Kantian and Utilitarian perspectives, the ethical course of action is to preserve net neutrality. We cannot will ourselves to act on maxims that would be sympathetic to ending the policy. The worlds we conceive of under such maxims are unstable and unhappy. When we contemplate the consequences of ending the policy, the world is a more unequal and less free place benefiting the few and harming the many. From both perspectives keeping net neutrality in place is the ethical choice.</w:t>
+      </w:r>
+      <w:bookmarkStart w:id="0" w:name="_GoBack"/>
+      <w:bookmarkEnd w:id="0"/>
+      <w:r>
+        <w:rPr>
+          <w:rFonts w:ascii="Times New Roman" w:hAnsi="Times New Roman" w:cs="Times New Roman"/>
+          <w:sz w:val="24"/>
+          <w:szCs w:val="24"/>
+        </w:rPr>
+        <w:t xml:space="preserve"> </w:t>
       </w:r>
     </w:p>
     <w:p>
@@ -2919,6 +2958,14 @@
           <w:szCs w:val="24"/>
         </w:rPr>
       </w:pPr>
+      <w:r>
+        <w:rPr>
+          <w:rFonts w:ascii="Times New Roman" w:hAnsi="Times New Roman" w:cs="Times New Roman"/>
+          <w:sz w:val="24"/>
+          <w:szCs w:val="24"/>
+        </w:rPr>
+        <w:tab/>
+      </w:r>
     </w:p>
     <w:p>
       <w:pPr>
@@ -2937,6 +2984,14 @@
         </w:rPr>
         <w:tab/>
       </w:r>
+      <w:r>
+        <w:rPr>
+          <w:rFonts w:ascii="Times New Roman" w:hAnsi="Times New Roman" w:cs="Times New Roman"/>
+          <w:sz w:val="24"/>
+          <w:szCs w:val="24"/>
+        </w:rPr>
+        <w:br w:type="page"/>
+      </w:r>
     </w:p>
     <w:p>
       <w:pPr>
@@ -2947,6 +3002,113 @@
           <w:szCs w:val="24"/>
         </w:rPr>
       </w:pPr>
+    </w:p>
+    <w:p>
+      <w:pPr>
+        <w:spacing w:after="0" w:line="480" w:lineRule="auto"/>
+        <w:jc w:val="center"/>
+        <w:rPr>
+          <w:rFonts w:ascii="Times New Roman" w:hAnsi="Times New Roman" w:cs="Times New Roman"/>
+          <w:sz w:val="24"/>
+        </w:rPr>
+      </w:pPr>
+      <w:r>
+        <w:rPr>
+          <w:rFonts w:ascii="Times New Roman" w:hAnsi="Times New Roman" w:cs="Times New Roman"/>
+          <w:sz w:val="24"/>
+        </w:rPr>
+        <w:t>Works Cited</w:t>
+      </w:r>
+    </w:p>
+    <w:p>
+      <w:pPr>
+        <w:spacing w:after="0" w:line="480" w:lineRule="auto"/>
+        <w:rPr>
+          <w:rFonts w:ascii="Times New Roman" w:hAnsi="Times New Roman" w:cs="Times New Roman"/>
+          <w:sz w:val="24"/>
+          <w:szCs w:val="24"/>
+        </w:rPr>
+      </w:pPr>
+      <w:r>
+        <w:rPr>
+          <w:rFonts w:ascii="Times New Roman" w:hAnsi="Times New Roman" w:cs="Times New Roman"/>
+          <w:sz w:val="24"/>
+          <w:szCs w:val="24"/>
+        </w:rPr>
+        <w:t xml:space="preserve"> “The Open Internet.” The Federal Communications Commission, 26 Oct. 2017, </w:t>
+      </w:r>
+    </w:p>
+    <w:p>
+      <w:pPr>
+        <w:spacing w:after="0" w:line="480" w:lineRule="auto"/>
+        <w:ind w:firstLine="720"/>
+        <w:rPr>
+          <w:rFonts w:ascii="Times New Roman" w:hAnsi="Times New Roman" w:cs="Times New Roman"/>
+          <w:sz w:val="24"/>
+          <w:szCs w:val="24"/>
+        </w:rPr>
+      </w:pPr>
+      <w:r>
+        <w:rPr>
+          <w:rFonts w:ascii="Times New Roman" w:hAnsi="Times New Roman" w:cs="Times New Roman"/>
+          <w:sz w:val="24"/>
+          <w:szCs w:val="24"/>
+        </w:rPr>
+        <w:t>www.fcc.gov/consumers/guides/open-internet</w:t>
+      </w:r>
+      <w:r>
+        <w:rPr>
+          <w:rFonts w:ascii="Times New Roman" w:hAnsi="Times New Roman" w:cs="Times New Roman"/>
+          <w:sz w:val="24"/>
+          <w:szCs w:val="24"/>
+        </w:rPr>
+        <w:t>.</w:t>
+      </w:r>
+    </w:p>
+    <w:p>
+      <w:pPr>
+        <w:spacing w:after="0" w:line="480" w:lineRule="auto"/>
+        <w:rPr>
+          <w:rFonts w:ascii="Times New Roman" w:hAnsi="Times New Roman" w:cs="Times New Roman"/>
+          <w:sz w:val="24"/>
+          <w:szCs w:val="24"/>
+        </w:rPr>
+      </w:pPr>
+      <w:r>
+        <w:rPr>
+          <w:rFonts w:ascii="Times New Roman" w:hAnsi="Times New Roman" w:cs="Times New Roman"/>
+          <w:sz w:val="24"/>
+          <w:szCs w:val="24"/>
+        </w:rPr>
+        <w:t>"Kant's Moral Philosophy." </w:t>
+      </w:r>
+      <w:r>
+        <w:rPr>
+          <w:rStyle w:val="Emphasis"/>
+          <w:rFonts w:ascii="Times New Roman" w:hAnsi="Times New Roman" w:cs="Times New Roman"/>
+          <w:sz w:val="24"/>
+          <w:szCs w:val="24"/>
+        </w:rPr>
+        <w:t>The Stanford Encyclopedia of Philosophy</w:t>
+      </w:r>
+      <w:r>
+        <w:rPr>
+          <w:rFonts w:ascii="Times New Roman" w:hAnsi="Times New Roman" w:cs="Times New Roman"/>
+          <w:sz w:val="24"/>
+          <w:szCs w:val="24"/>
+        </w:rPr>
+        <w:t xml:space="preserve">, 26 Nov. 2017, </w:t>
+      </w:r>
+    </w:p>
+    <w:p>
+      <w:pPr>
+        <w:spacing w:after="0" w:line="480" w:lineRule="auto"/>
+        <w:rPr>
+          <w:rFonts w:ascii="Times New Roman" w:hAnsi="Times New Roman" w:cs="Times New Roman"/>
+          <w:sz w:val="24"/>
+          <w:szCs w:val="24"/>
+        </w:rPr>
+      </w:pPr>
       <w:r>
         <w:rPr>
           <w:rFonts w:ascii="Times New Roman" w:hAnsi="Times New Roman" w:cs="Times New Roman"/>
@@ -2961,45 +3123,59 @@
           <w:sz w:val="24"/>
           <w:szCs w:val="24"/>
         </w:rPr>
-        <w:br w:type="page"/>
-      </w:r>
-    </w:p>
-    <w:p>
-      <w:pPr>
-        <w:spacing w:line="480" w:lineRule="auto"/>
-        <w:rPr>
-          <w:rFonts w:ascii="Times New Roman" w:hAnsi="Times New Roman" w:cs="Times New Roman"/>
-          <w:sz w:val="24"/>
-          <w:szCs w:val="24"/>
-        </w:rPr>
-      </w:pPr>
-    </w:p>
-    <w:p>
-      <w:pPr>
-        <w:spacing w:after="0" w:line="480" w:lineRule="auto"/>
-        <w:jc w:val="center"/>
-        <w:rPr>
-          <w:rFonts w:ascii="Times New Roman" w:hAnsi="Times New Roman" w:cs="Times New Roman"/>
-          <w:sz w:val="24"/>
-        </w:rPr>
-      </w:pPr>
-      <w:r>
-        <w:rPr>
-          <w:rFonts w:ascii="Times New Roman" w:hAnsi="Times New Roman" w:cs="Times New Roman"/>
-          <w:sz w:val="24"/>
-        </w:rPr>
-        <w:t>Works Cited</w:t>
-      </w:r>
-    </w:p>
-    <w:p>
-      <w:pPr>
-        <w:spacing w:after="0" w:line="480" w:lineRule="auto"/>
-        <w:rPr>
-          <w:rFonts w:ascii="Times New Roman" w:hAnsi="Times New Roman" w:cs="Times New Roman"/>
-          <w:sz w:val="24"/>
-          <w:szCs w:val="24"/>
-        </w:rPr>
-      </w:pPr>
+        <w:t>https://plato.stanford.edu/entries/kant-moral/.</w:t>
+      </w:r>
+    </w:p>
+    <w:p>
+      <w:pPr>
+        <w:spacing w:after="0" w:line="480" w:lineRule="auto"/>
+        <w:rPr>
+          <w:rFonts w:ascii="Times New Roman" w:hAnsi="Times New Roman" w:cs="Times New Roman"/>
+          <w:sz w:val="24"/>
+          <w:szCs w:val="24"/>
+        </w:rPr>
+      </w:pPr>
+      <w:r>
+        <w:rPr>
+          <w:rFonts w:ascii="Times New Roman" w:hAnsi="Times New Roman" w:cs="Times New Roman"/>
+          <w:sz w:val="24"/>
+          <w:szCs w:val="24"/>
+        </w:rPr>
+        <w:t>"</w:t>
+      </w:r>
+      <w:r>
+        <w:rPr>
+          <w:rFonts w:ascii="Times New Roman" w:hAnsi="Times New Roman" w:cs="Times New Roman"/>
+          <w:sz w:val="24"/>
+          <w:szCs w:val="24"/>
+        </w:rPr>
+        <w:t>The History of Utilitarianism</w:t>
+      </w:r>
+      <w:r>
+        <w:rPr>
+          <w:rFonts w:ascii="Times New Roman" w:hAnsi="Times New Roman" w:cs="Times New Roman"/>
+          <w:sz w:val="24"/>
+          <w:szCs w:val="24"/>
+        </w:rPr>
+        <w:t>." </w:t>
+      </w:r>
+      <w:r>
+        <w:rPr>
+          <w:rStyle w:val="Emphasis"/>
+          <w:rFonts w:ascii="Times New Roman" w:hAnsi="Times New Roman" w:cs="Times New Roman"/>
+          <w:sz w:val="24"/>
+          <w:szCs w:val="24"/>
+        </w:rPr>
+        <w:t>The Stanford Encyclopedia of Philosophy</w:t>
+      </w:r>
+      <w:r>
+        <w:rPr>
+          <w:rFonts w:ascii="Times New Roman" w:hAnsi="Times New Roman" w:cs="Times New Roman"/>
+          <w:sz w:val="24"/>
+          <w:szCs w:val="24"/>
+        </w:rPr>
+        <w:t>, 2</w:t>
+      </w:r>
       <w:r>
         <w:rPr>
           <w:rFonts w:ascii="Times New Roman" w:hAnsi="Times New Roman" w:cs="Times New Roman"/>
@@ -3008,42 +3184,47 @@
         </w:rPr>
         <w:t xml:space="preserve"> </w:t>
       </w:r>
-      <w:proofErr w:type="gramStart"/>
-      <w:r>
-        <w:rPr>
-          <w:rFonts w:ascii="Times New Roman" w:hAnsi="Times New Roman" w:cs="Times New Roman"/>
-          <w:sz w:val="24"/>
-          <w:szCs w:val="24"/>
-        </w:rPr>
-        <w:t>“The Open Internet.”</w:t>
-      </w:r>
-      <w:proofErr w:type="gramEnd"/>
-      <w:r>
-        <w:rPr>
-          <w:rFonts w:ascii="Times New Roman" w:hAnsi="Times New Roman" w:cs="Times New Roman"/>
-          <w:sz w:val="24"/>
-          <w:szCs w:val="24"/>
-        </w:rPr>
-        <w:t xml:space="preserve"> The Federal Communications Commission, 26 Oct. 2017, </w:t>
-      </w:r>
-    </w:p>
-    <w:p>
-      <w:pPr>
-        <w:spacing w:after="0" w:line="480" w:lineRule="auto"/>
-        <w:ind w:firstLine="720"/>
-        <w:rPr>
-          <w:rFonts w:ascii="Times New Roman" w:hAnsi="Times New Roman" w:cs="Times New Roman"/>
-          <w:sz w:val="24"/>
-          <w:szCs w:val="24"/>
-        </w:rPr>
-      </w:pPr>
-      <w:r>
-        <w:rPr>
-          <w:rFonts w:ascii="Times New Roman" w:hAnsi="Times New Roman" w:cs="Times New Roman"/>
-          <w:sz w:val="24"/>
-          <w:szCs w:val="24"/>
-        </w:rPr>
-        <w:t>www.fcc.gov/consumers/guides/open-internet</w:t>
+      <w:r>
+        <w:rPr>
+          <w:rFonts w:ascii="Times New Roman" w:hAnsi="Times New Roman" w:cs="Times New Roman"/>
+          <w:sz w:val="24"/>
+          <w:szCs w:val="24"/>
+        </w:rPr>
+        <w:t>Dec</w:t>
+      </w:r>
+      <w:r>
+        <w:rPr>
+          <w:rFonts w:ascii="Times New Roman" w:hAnsi="Times New Roman" w:cs="Times New Roman"/>
+          <w:sz w:val="24"/>
+          <w:szCs w:val="24"/>
+        </w:rPr>
+        <w:t xml:space="preserve">. 2017, </w:t>
+      </w:r>
+    </w:p>
+    <w:p>
+      <w:pPr>
+        <w:spacing w:after="0" w:line="480" w:lineRule="auto"/>
+        <w:rPr>
+          <w:rFonts w:ascii="Times New Roman" w:hAnsi="Times New Roman" w:cs="Times New Roman"/>
+          <w:sz w:val="24"/>
+          <w:szCs w:val="24"/>
+        </w:rPr>
+      </w:pPr>
+      <w:r>
+        <w:rPr>
+          <w:rFonts w:ascii="Times New Roman" w:hAnsi="Times New Roman" w:cs="Times New Roman"/>
+          <w:sz w:val="24"/>
+          <w:szCs w:val="24"/>
+        </w:rPr>
+        <w:tab/>
+      </w:r>
+      <w:r>
+        <w:rPr>
+          <w:rFonts w:ascii="Times New Roman" w:hAnsi="Times New Roman" w:cs="Times New Roman"/>
+          <w:sz w:val="24"/>
+          <w:szCs w:val="24"/>
+        </w:rPr>
+        <w:t>https://plato.stanford.edu/entries/utilitarianism-history/</w:t>
       </w:r>
       <w:r>
         <w:rPr>
@@ -3063,177 +3244,21 @@
           <w:szCs w:val="24"/>
         </w:rPr>
       </w:pPr>
-      <w:proofErr w:type="gramStart"/>
-      <w:r>
-        <w:rPr>
-          <w:rFonts w:ascii="Times New Roman" w:hAnsi="Times New Roman" w:cs="Times New Roman"/>
-          <w:sz w:val="24"/>
-          <w:szCs w:val="24"/>
-        </w:rPr>
-        <w:t>"Kant's Moral Philosophy."</w:t>
-      </w:r>
-      <w:proofErr w:type="gramEnd"/>
-      <w:r>
-        <w:rPr>
-          <w:rFonts w:ascii="Times New Roman" w:hAnsi="Times New Roman" w:cs="Times New Roman"/>
-          <w:sz w:val="24"/>
-          <w:szCs w:val="24"/>
-        </w:rPr>
-        <w:t> </w:t>
-      </w:r>
-      <w:r>
-        <w:rPr>
-          <w:rStyle w:val="Emphasis"/>
-          <w:rFonts w:ascii="Times New Roman" w:hAnsi="Times New Roman" w:cs="Times New Roman"/>
-          <w:sz w:val="24"/>
-          <w:szCs w:val="24"/>
-        </w:rPr>
-        <w:t>The Stanford Encyclopedia of Philosophy</w:t>
-      </w:r>
-      <w:r>
-        <w:rPr>
-          <w:rFonts w:ascii="Times New Roman" w:hAnsi="Times New Roman" w:cs="Times New Roman"/>
-          <w:sz w:val="24"/>
-          <w:szCs w:val="24"/>
-        </w:rPr>
-        <w:t xml:space="preserve">, 26 Nov. 2017, </w:t>
-      </w:r>
-    </w:p>
-    <w:p>
-      <w:pPr>
-        <w:spacing w:after="0" w:line="480" w:lineRule="auto"/>
-        <w:rPr>
-          <w:rFonts w:ascii="Times New Roman" w:hAnsi="Times New Roman" w:cs="Times New Roman"/>
-          <w:sz w:val="24"/>
-          <w:szCs w:val="24"/>
-        </w:rPr>
-      </w:pPr>
-      <w:r>
-        <w:rPr>
-          <w:rFonts w:ascii="Times New Roman" w:hAnsi="Times New Roman" w:cs="Times New Roman"/>
-          <w:sz w:val="24"/>
-          <w:szCs w:val="24"/>
-        </w:rPr>
-        <w:tab/>
-      </w:r>
-      <w:r>
-        <w:rPr>
-          <w:rFonts w:ascii="Times New Roman" w:hAnsi="Times New Roman" w:cs="Times New Roman"/>
-          <w:sz w:val="24"/>
-          <w:szCs w:val="24"/>
-        </w:rPr>
-        <w:t>https://plato.stanford.edu/entries/kant-moral/.</w:t>
-      </w:r>
-    </w:p>
-    <w:p>
-      <w:pPr>
-        <w:spacing w:after="0" w:line="480" w:lineRule="auto"/>
-        <w:rPr>
-          <w:rFonts w:ascii="Times New Roman" w:hAnsi="Times New Roman" w:cs="Times New Roman"/>
-          <w:sz w:val="24"/>
-          <w:szCs w:val="24"/>
-        </w:rPr>
-      </w:pPr>
-      <w:proofErr w:type="gramStart"/>
-      <w:r>
-        <w:rPr>
-          <w:rFonts w:ascii="Times New Roman" w:hAnsi="Times New Roman" w:cs="Times New Roman"/>
-          <w:sz w:val="24"/>
-          <w:szCs w:val="24"/>
-        </w:rPr>
-        <w:t>"</w:t>
-      </w:r>
-      <w:r>
-        <w:rPr>
-          <w:rFonts w:ascii="Times New Roman" w:hAnsi="Times New Roman" w:cs="Times New Roman"/>
-          <w:sz w:val="24"/>
-          <w:szCs w:val="24"/>
-        </w:rPr>
-        <w:t>The History of Utilitarianism</w:t>
-      </w:r>
-      <w:r>
-        <w:rPr>
-          <w:rFonts w:ascii="Times New Roman" w:hAnsi="Times New Roman" w:cs="Times New Roman"/>
-          <w:sz w:val="24"/>
-          <w:szCs w:val="24"/>
-        </w:rPr>
-        <w:t>."</w:t>
-      </w:r>
-      <w:proofErr w:type="gramEnd"/>
-      <w:r>
-        <w:rPr>
-          <w:rFonts w:ascii="Times New Roman" w:hAnsi="Times New Roman" w:cs="Times New Roman"/>
-          <w:sz w:val="24"/>
-          <w:szCs w:val="24"/>
-        </w:rPr>
-        <w:t> </w:t>
-      </w:r>
-      <w:r>
-        <w:rPr>
-          <w:rStyle w:val="Emphasis"/>
-          <w:rFonts w:ascii="Times New Roman" w:hAnsi="Times New Roman" w:cs="Times New Roman"/>
-          <w:sz w:val="24"/>
-          <w:szCs w:val="24"/>
-        </w:rPr>
-        <w:t>The Stanford Encyclopedia of Philosophy</w:t>
-      </w:r>
-      <w:r>
-        <w:rPr>
-          <w:rFonts w:ascii="Times New Roman" w:hAnsi="Times New Roman" w:cs="Times New Roman"/>
-          <w:sz w:val="24"/>
-          <w:szCs w:val="24"/>
-        </w:rPr>
-        <w:t>, 2</w:t>
-      </w:r>
-      <w:r>
-        <w:rPr>
-          <w:rFonts w:ascii="Times New Roman" w:hAnsi="Times New Roman" w:cs="Times New Roman"/>
-          <w:sz w:val="24"/>
-          <w:szCs w:val="24"/>
-        </w:rPr>
-        <w:t xml:space="preserve"> </w:t>
-      </w:r>
-      <w:r>
-        <w:rPr>
-          <w:rFonts w:ascii="Times New Roman" w:hAnsi="Times New Roman" w:cs="Times New Roman"/>
-          <w:sz w:val="24"/>
-          <w:szCs w:val="24"/>
-        </w:rPr>
-        <w:t>Dec</w:t>
-      </w:r>
-      <w:r>
-        <w:rPr>
-          <w:rFonts w:ascii="Times New Roman" w:hAnsi="Times New Roman" w:cs="Times New Roman"/>
-          <w:sz w:val="24"/>
-          <w:szCs w:val="24"/>
-        </w:rPr>
-        <w:t xml:space="preserve">. 2017, </w:t>
-      </w:r>
-    </w:p>
-    <w:p>
-      <w:pPr>
-        <w:spacing w:after="0" w:line="480" w:lineRule="auto"/>
-        <w:rPr>
-          <w:rFonts w:ascii="Times New Roman" w:hAnsi="Times New Roman" w:cs="Times New Roman"/>
-          <w:sz w:val="24"/>
-          <w:szCs w:val="24"/>
-        </w:rPr>
-      </w:pPr>
-      <w:r>
-        <w:rPr>
-          <w:rFonts w:ascii="Times New Roman" w:hAnsi="Times New Roman" w:cs="Times New Roman"/>
-          <w:sz w:val="24"/>
-          <w:szCs w:val="24"/>
-        </w:rPr>
-        <w:tab/>
-      </w:r>
-      <w:r>
-        <w:rPr>
-          <w:rFonts w:ascii="Times New Roman" w:hAnsi="Times New Roman" w:cs="Times New Roman"/>
-          <w:sz w:val="24"/>
-          <w:szCs w:val="24"/>
-        </w:rPr>
-        <w:t>https://plato.stanford.edu/entries/utilitarianism-history/</w:t>
+      <w:r>
+        <w:rPr>
+          <w:rFonts w:ascii="Times New Roman" w:hAnsi="Times New Roman" w:cs="Times New Roman"/>
+          <w:sz w:val="24"/>
+          <w:szCs w:val="24"/>
+        </w:rPr>
+        <w:t>David Cohen. “</w:t>
+      </w:r>
+      <w:r>
+        <w:rPr>
+          <w:rFonts w:ascii="Times New Roman" w:hAnsi="Times New Roman" w:cs="Times New Roman"/>
+          <w:sz w:val="24"/>
+          <w:szCs w:val="24"/>
+        </w:rPr>
+        <w:t>FCC Takes Next Steps on Open Internet</w:t>
       </w:r>
       <w:r>
         <w:rPr>
@@ -3243,31 +3268,48 @@
         </w:rPr>
         <w:t>.</w:t>
       </w:r>
-    </w:p>
-    <w:p>
-      <w:pPr>
-        <w:spacing w:after="0" w:line="480" w:lineRule="auto"/>
-        <w:rPr>
-          <w:rFonts w:ascii="Times New Roman" w:hAnsi="Times New Roman" w:cs="Times New Roman"/>
-          <w:sz w:val="24"/>
-          <w:szCs w:val="24"/>
-        </w:rPr>
-      </w:pPr>
-      <w:r>
-        <w:rPr>
-          <w:rFonts w:ascii="Times New Roman" w:hAnsi="Times New Roman" w:cs="Times New Roman"/>
-          <w:sz w:val="24"/>
-          <w:szCs w:val="24"/>
-        </w:rPr>
-        <w:t>David Cohen. “</w:t>
-      </w:r>
-      <w:r>
-        <w:rPr>
-          <w:rFonts w:ascii="Times New Roman" w:hAnsi="Times New Roman" w:cs="Times New Roman"/>
-          <w:sz w:val="24"/>
-          <w:szCs w:val="24"/>
-        </w:rPr>
-        <w:t>FCC Takes Next Steps on Open Internet</w:t>
+      <w:r>
+        <w:rPr>
+          <w:rFonts w:ascii="Times New Roman" w:hAnsi="Times New Roman" w:cs="Times New Roman"/>
+          <w:sz w:val="24"/>
+          <w:szCs w:val="24"/>
+        </w:rPr>
+        <w:t>”</w:t>
+      </w:r>
+      <w:r>
+        <w:rPr>
+          <w:rFonts w:ascii="Times New Roman" w:hAnsi="Times New Roman" w:cs="Times New Roman"/>
+          <w:sz w:val="24"/>
+          <w:szCs w:val="24"/>
+        </w:rPr>
+        <w:t xml:space="preserve"> Comcast Corporate Blog, 21 Nov. </w:t>
+      </w:r>
+    </w:p>
+    <w:p>
+      <w:pPr>
+        <w:spacing w:after="0" w:line="480" w:lineRule="auto"/>
+        <w:ind w:left="720"/>
+        <w:rPr>
+          <w:rFonts w:ascii="Times New Roman" w:hAnsi="Times New Roman" w:cs="Times New Roman"/>
+          <w:sz w:val="24"/>
+          <w:szCs w:val="24"/>
+        </w:rPr>
+      </w:pPr>
+      <w:r>
+        <w:rPr>
+          <w:rFonts w:ascii="Times New Roman" w:hAnsi="Times New Roman" w:cs="Times New Roman"/>
+          <w:sz w:val="24"/>
+          <w:szCs w:val="24"/>
+        </w:rPr>
+        <w:t xml:space="preserve">2017, </w:t>
+      </w:r>
+      <w:r>
+        <w:rPr>
+          <w:rFonts w:ascii="Times New Roman" w:hAnsi="Times New Roman" w:cs="Times New Roman"/>
+          <w:sz w:val="24"/>
+          <w:szCs w:val="24"/>
+        </w:rPr>
+        <w:t>http://corporate.comcast.com/comcast-voices/fcc-takes-next-steps-on-open-internet</w:t>
       </w:r>
       <w:r>
         <w:rPr>
@@ -3277,59 +3319,6 @@
         </w:rPr>
         <w:t>.</w:t>
       </w:r>
-      <w:r>
-        <w:rPr>
-          <w:rFonts w:ascii="Times New Roman" w:hAnsi="Times New Roman" w:cs="Times New Roman"/>
-          <w:sz w:val="24"/>
-          <w:szCs w:val="24"/>
-        </w:rPr>
-        <w:t>”</w:t>
-      </w:r>
-      <w:r>
-        <w:rPr>
-          <w:rFonts w:ascii="Times New Roman" w:hAnsi="Times New Roman" w:cs="Times New Roman"/>
-          <w:sz w:val="24"/>
-          <w:szCs w:val="24"/>
-        </w:rPr>
-        <w:t xml:space="preserve"> Comcast Corporate Blog, 21 Nov. </w:t>
-      </w:r>
-    </w:p>
-    <w:p>
-      <w:pPr>
-        <w:spacing w:after="0" w:line="480" w:lineRule="auto"/>
-        <w:ind w:left="720"/>
-        <w:rPr>
-          <w:rFonts w:ascii="Times New Roman" w:hAnsi="Times New Roman" w:cs="Times New Roman"/>
-          <w:sz w:val="24"/>
-          <w:szCs w:val="24"/>
-        </w:rPr>
-      </w:pPr>
-      <w:proofErr w:type="gramStart"/>
-      <w:r>
-        <w:rPr>
-          <w:rFonts w:ascii="Times New Roman" w:hAnsi="Times New Roman" w:cs="Times New Roman"/>
-          <w:sz w:val="24"/>
-          <w:szCs w:val="24"/>
-        </w:rPr>
-        <w:t xml:space="preserve">2017, </w:t>
-      </w:r>
-      <w:r>
-        <w:rPr>
-          <w:rFonts w:ascii="Times New Roman" w:hAnsi="Times New Roman" w:cs="Times New Roman"/>
-          <w:sz w:val="24"/>
-          <w:szCs w:val="24"/>
-        </w:rPr>
-        <w:t>http://corporate.comcast.com/comcast-voices/fcc-takes-next-steps-on-open-internet</w:t>
-      </w:r>
-      <w:r>
-        <w:rPr>
-          <w:rFonts w:ascii="Times New Roman" w:hAnsi="Times New Roman" w:cs="Times New Roman"/>
-          <w:sz w:val="24"/>
-          <w:szCs w:val="24"/>
-        </w:rPr>
-        <w:t>.</w:t>
-      </w:r>
-      <w:proofErr w:type="gramEnd"/>
     </w:p>
     <w:p>
       <w:pPr>
@@ -3375,7 +3364,6 @@
         </w:rPr>
         <w:t xml:space="preserve">. </w:t>
       </w:r>
-      <w:proofErr w:type="gramStart"/>
       <w:r>
         <w:rPr>
           <w:rFonts w:ascii="Times New Roman" w:hAnsi="Times New Roman" w:cs="Times New Roman"/>
@@ -3391,75 +3379,64 @@
           <w:sz w:val="24"/>
           <w:szCs w:val="24"/>
         </w:rPr>
+        <w:t xml:space="preserve">. </w:t>
+      </w:r>
+      <w:r>
+        <w:rPr>
+          <w:rFonts w:ascii="Times New Roman" w:hAnsi="Times New Roman" w:cs="Times New Roman"/>
+          <w:sz w:val="24"/>
+          <w:szCs w:val="24"/>
+        </w:rPr>
+        <w:t>Third</w:t>
+      </w:r>
+      <w:r>
+        <w:rPr>
+          <w:rFonts w:ascii="Times New Roman" w:hAnsi="Times New Roman" w:cs="Times New Roman"/>
+          <w:sz w:val="24"/>
+          <w:szCs w:val="24"/>
+        </w:rPr>
+        <w:t xml:space="preserve"> Edition, </w:t>
+      </w:r>
+      <w:r>
+        <w:rPr>
+          <w:rFonts w:ascii="Times New Roman" w:hAnsi="Times New Roman" w:cs="Times New Roman"/>
+          <w:sz w:val="24"/>
+          <w:szCs w:val="24"/>
+        </w:rPr>
+        <w:t>South-Western</w:t>
+      </w:r>
+      <w:r>
+        <w:rPr>
+          <w:rFonts w:ascii="Times New Roman" w:hAnsi="Times New Roman" w:cs="Times New Roman"/>
+          <w:sz w:val="24"/>
+          <w:szCs w:val="24"/>
+        </w:rPr>
+        <w:t>, 20</w:t>
+      </w:r>
+      <w:r>
+        <w:rPr>
+          <w:rFonts w:ascii="Times New Roman" w:hAnsi="Times New Roman" w:cs="Times New Roman"/>
+          <w:sz w:val="24"/>
+          <w:szCs w:val="24"/>
+        </w:rPr>
+        <w:t>0</w:t>
+      </w:r>
+      <w:r>
+        <w:rPr>
+          <w:rFonts w:ascii="Times New Roman" w:hAnsi="Times New Roman" w:cs="Times New Roman"/>
+          <w:sz w:val="24"/>
+          <w:szCs w:val="24"/>
+        </w:rPr>
+        <w:t>4</w:t>
+      </w:r>
+      <w:r>
+        <w:rPr>
+          <w:rFonts w:ascii="Times New Roman" w:hAnsi="Times New Roman" w:cs="Times New Roman"/>
+          <w:sz w:val="24"/>
+          <w:szCs w:val="24"/>
+        </w:rPr>
         <w:t>.</w:t>
       </w:r>
-      <w:proofErr w:type="gramEnd"/>
-      <w:r>
-        <w:rPr>
-          <w:rFonts w:ascii="Times New Roman" w:hAnsi="Times New Roman" w:cs="Times New Roman"/>
-          <w:sz w:val="24"/>
-          <w:szCs w:val="24"/>
-        </w:rPr>
-        <w:t xml:space="preserve"> </w:t>
-      </w:r>
-      <w:proofErr w:type="gramStart"/>
-      <w:r>
-        <w:rPr>
-          <w:rFonts w:ascii="Times New Roman" w:hAnsi="Times New Roman" w:cs="Times New Roman"/>
-          <w:sz w:val="24"/>
-          <w:szCs w:val="24"/>
-        </w:rPr>
-        <w:t>Third</w:t>
-      </w:r>
-      <w:r>
-        <w:rPr>
-          <w:rFonts w:ascii="Times New Roman" w:hAnsi="Times New Roman" w:cs="Times New Roman"/>
-          <w:sz w:val="24"/>
-          <w:szCs w:val="24"/>
-        </w:rPr>
-        <w:t xml:space="preserve"> Edition, </w:t>
-      </w:r>
-      <w:r>
-        <w:rPr>
-          <w:rFonts w:ascii="Times New Roman" w:hAnsi="Times New Roman" w:cs="Times New Roman"/>
-          <w:sz w:val="24"/>
-          <w:szCs w:val="24"/>
-        </w:rPr>
-        <w:t>South-Western</w:t>
-      </w:r>
-      <w:r>
-        <w:rPr>
-          <w:rFonts w:ascii="Times New Roman" w:hAnsi="Times New Roman" w:cs="Times New Roman"/>
-          <w:sz w:val="24"/>
-          <w:szCs w:val="24"/>
-        </w:rPr>
-        <w:t>, 20</w:t>
-      </w:r>
-      <w:r>
-        <w:rPr>
-          <w:rFonts w:ascii="Times New Roman" w:hAnsi="Times New Roman" w:cs="Times New Roman"/>
-          <w:sz w:val="24"/>
-          <w:szCs w:val="24"/>
-        </w:rPr>
-        <w:t>0</w:t>
-      </w:r>
-      <w:r>
-        <w:rPr>
-          <w:rFonts w:ascii="Times New Roman" w:hAnsi="Times New Roman" w:cs="Times New Roman"/>
-          <w:sz w:val="24"/>
-          <w:szCs w:val="24"/>
-        </w:rPr>
-        <w:t>4</w:t>
-      </w:r>
-      <w:r>
-        <w:rPr>
-          <w:rFonts w:ascii="Times New Roman" w:hAnsi="Times New Roman" w:cs="Times New Roman"/>
-          <w:sz w:val="24"/>
-          <w:szCs w:val="24"/>
-        </w:rPr>
-        <w:t>.</w:t>
-      </w:r>
-      <w:proofErr w:type="gramEnd"/>
     </w:p>
     <w:p>
       <w:pPr>
@@ -3473,7 +3450,6 @@
           <w:szCs w:val="24"/>
         </w:rPr>
       </w:pPr>
-      <w:proofErr w:type="spellStart"/>
       <w:r>
         <w:rPr>
           <w:rFonts w:ascii="Times New Roman" w:hAnsi="Times New Roman" w:cs="Times New Roman"/>
@@ -3482,7 +3458,6 @@
         </w:rPr>
         <w:t>Beede</w:t>
       </w:r>
-      <w:proofErr w:type="spellEnd"/>
       <w:r>
         <w:rPr>
           <w:rFonts w:ascii="Times New Roman" w:hAnsi="Times New Roman" w:cs="Times New Roman"/>
@@ -3497,25 +3472,7 @@
           <w:sz w:val="24"/>
           <w:szCs w:val="24"/>
         </w:rPr>
-        <w:t xml:space="preserve">Competition </w:t>
-      </w:r>
-      <w:proofErr w:type="gramStart"/>
-      <w:r>
-        <w:rPr>
-          <w:rFonts w:ascii="Times New Roman" w:hAnsi="Times New Roman" w:cs="Times New Roman"/>
-          <w:sz w:val="24"/>
-          <w:szCs w:val="24"/>
-        </w:rPr>
-        <w:t>Among</w:t>
-      </w:r>
-      <w:proofErr w:type="gramEnd"/>
-      <w:r>
-        <w:rPr>
-          <w:rFonts w:ascii="Times New Roman" w:hAnsi="Times New Roman" w:cs="Times New Roman"/>
-          <w:sz w:val="24"/>
-          <w:szCs w:val="24"/>
-        </w:rPr>
-        <w:t xml:space="preserve"> U.S. Broadband Service Providers</w:t>
+        <w:t>Competition Among U.S. Broadband Service Providers</w:t>
       </w:r>
       <w:r>
         <w:rPr>
@@ -3584,7 +3541,6 @@
         </w:rPr>
         <w:tab/>
       </w:r>
-      <w:proofErr w:type="gramStart"/>
       <w:r>
         <w:rPr>
           <w:rFonts w:ascii="Times New Roman" w:hAnsi="Times New Roman" w:cs="Times New Roman"/>
@@ -3593,7 +3549,6 @@
         </w:rPr>
         <w:t>broadband-service-providers.pdf</w:t>
       </w:r>
-      <w:proofErr w:type="gramEnd"/>
       <w:r>
         <w:rPr>
           <w:rFonts w:ascii="Times New Roman" w:hAnsi="Times New Roman" w:cs="Times New Roman"/>
@@ -3612,7 +3567,6 @@
           <w:szCs w:val="24"/>
         </w:rPr>
       </w:pPr>
-      <w:proofErr w:type="gramStart"/>
       <w:r>
         <w:rPr>
           <w:rFonts w:ascii="Times New Roman" w:hAnsi="Times New Roman" w:cs="Times New Roman"/>
@@ -3635,16 +3589,7 @@
           <w:sz w:val="24"/>
           <w:szCs w:val="24"/>
         </w:rPr>
-        <w:t>.”</w:t>
-      </w:r>
-      <w:proofErr w:type="gramEnd"/>
-      <w:r>
-        <w:rPr>
-          <w:rFonts w:ascii="Times New Roman" w:hAnsi="Times New Roman" w:cs="Times New Roman"/>
-          <w:sz w:val="24"/>
-          <w:szCs w:val="24"/>
-        </w:rPr>
-        <w:t xml:space="preserve"> </w:t>
+        <w:t xml:space="preserve">.” </w:t>
       </w:r>
       <w:r>
         <w:rPr>
@@ -3751,33 +3696,13 @@
           <w:szCs w:val="24"/>
         </w:rPr>
       </w:pPr>
-      <w:proofErr w:type="spellStart"/>
-      <w:proofErr w:type="gramStart"/>
-      <w:r>
-        <w:rPr>
-          <w:rFonts w:ascii="Times New Roman" w:hAnsi="Times New Roman" w:cs="Times New Roman"/>
-          <w:sz w:val="24"/>
-          <w:szCs w:val="24"/>
-        </w:rPr>
-        <w:t>Baase</w:t>
-      </w:r>
-      <w:proofErr w:type="spellEnd"/>
-      <w:r>
-        <w:rPr>
-          <w:rFonts w:ascii="Times New Roman" w:hAnsi="Times New Roman" w:cs="Times New Roman"/>
-          <w:sz w:val="24"/>
-          <w:szCs w:val="24"/>
-        </w:rPr>
-        <w:t>, Sarah and Timothy M. Henry.</w:t>
-      </w:r>
-      <w:proofErr w:type="gramEnd"/>
-      <w:r>
-        <w:rPr>
-          <w:rFonts w:ascii="Times New Roman" w:hAnsi="Times New Roman" w:cs="Times New Roman"/>
-          <w:sz w:val="24"/>
-          <w:szCs w:val="24"/>
-        </w:rPr>
-        <w:t xml:space="preserve"> </w:t>
+      <w:r>
+        <w:rPr>
+          <w:rFonts w:ascii="Times New Roman" w:hAnsi="Times New Roman" w:cs="Times New Roman"/>
+          <w:sz w:val="24"/>
+          <w:szCs w:val="24"/>
+        </w:rPr>
+        <w:t xml:space="preserve">Baase, Sarah and Timothy M. Henry. </w:t>
       </w:r>
       <w:r>
         <w:rPr>
@@ -3809,15 +3734,6 @@
           <w:szCs w:val="24"/>
         </w:rPr>
         <w:tab/>
-      </w:r>
-      <w:proofErr w:type="gramStart"/>
-      <w:r>
-        <w:rPr>
-          <w:rFonts w:ascii="Times New Roman" w:hAnsi="Times New Roman" w:cs="Times New Roman"/>
-          <w:i/>
-          <w:sz w:val="24"/>
-          <w:szCs w:val="24"/>
-        </w:rPr>
         <w:t>Computing Technology</w:t>
       </w:r>
       <w:r>
@@ -3826,16 +3742,7 @@
           <w:sz w:val="24"/>
           <w:szCs w:val="24"/>
         </w:rPr>
-        <w:t>.</w:t>
-      </w:r>
-      <w:proofErr w:type="gramEnd"/>
-      <w:r>
-        <w:rPr>
-          <w:rFonts w:ascii="Times New Roman" w:hAnsi="Times New Roman" w:cs="Times New Roman"/>
-          <w:sz w:val="24"/>
-          <w:szCs w:val="24"/>
-        </w:rPr>
-        <w:t xml:space="preserve"> Fifth Edition, Pearson, 2017,</w:t>
+        <w:t>. Fifth Edition, Pearson, 2017,</w:t>
       </w:r>
     </w:p>
     <w:sectPr>
@@ -3938,7 +3845,7 @@
           <w:rPr>
             <w:noProof/>
           </w:rPr>
-          <w:t>11</w:t>
+          <w:t>12</w:t>
         </w:r>
         <w:r>
           <w:rPr>

</xml_diff>